<commit_message>
4.17  edit doc ppt and bigscreen
</commit_message>
<xml_diff>
--- a/doc-lyc.docx
+++ b/doc-lyc.docx
@@ -28,7 +28,7 @@
         <w:p>
           <w:pPr>
             <w:pStyle w:val="TOC"/>
-            <w:spacing w:line="240" w:lineRule="auto"/>
+            <w:spacing w:line="276" w:lineRule="auto"/>
             <w:rPr>
               <w:rFonts w:asciiTheme="minorHAnsi" w:eastAsiaTheme="minorHAnsi" w:hAnsiTheme="minorHAnsi"/>
               <w:sz w:val="28"/>
@@ -49,7 +49,7 @@
             <w:tabs>
               <w:tab w:val="right" w:leader="dot" w:pos="8296"/>
             </w:tabs>
-            <w:spacing w:line="240" w:lineRule="auto"/>
+            <w:spacing w:line="276" w:lineRule="auto"/>
             <w:rPr>
               <w:rFonts w:eastAsiaTheme="minorHAnsi" w:cstheme="minorBidi"/>
               <w:noProof/>
@@ -158,7 +158,7 @@
             <w:tabs>
               <w:tab w:val="right" w:leader="dot" w:pos="8296"/>
             </w:tabs>
-            <w:spacing w:line="240" w:lineRule="auto"/>
+            <w:spacing w:line="276" w:lineRule="auto"/>
             <w:rPr>
               <w:rFonts w:eastAsiaTheme="minorHAnsi" w:cstheme="minorBidi"/>
               <w:noProof/>
@@ -246,7 +246,7 @@
             <w:tabs>
               <w:tab w:val="right" w:leader="dot" w:pos="8296"/>
             </w:tabs>
-            <w:spacing w:line="240" w:lineRule="auto"/>
+            <w:spacing w:line="276" w:lineRule="auto"/>
             <w:rPr>
               <w:rFonts w:eastAsiaTheme="minorHAnsi" w:cstheme="minorBidi"/>
               <w:noProof/>
@@ -334,7 +334,7 @@
             <w:tabs>
               <w:tab w:val="right" w:leader="dot" w:pos="8296"/>
             </w:tabs>
-            <w:spacing w:line="240" w:lineRule="auto"/>
+            <w:spacing w:line="276" w:lineRule="auto"/>
             <w:rPr>
               <w:rFonts w:eastAsiaTheme="minorHAnsi" w:cstheme="minorBidi"/>
               <w:noProof/>
@@ -422,7 +422,7 @@
             <w:tabs>
               <w:tab w:val="right" w:leader="dot" w:pos="8296"/>
             </w:tabs>
-            <w:spacing w:line="240" w:lineRule="auto"/>
+            <w:spacing w:line="276" w:lineRule="auto"/>
             <w:rPr>
               <w:rFonts w:eastAsiaTheme="minorHAnsi" w:cstheme="minorBidi"/>
               <w:noProof/>
@@ -510,7 +510,7 @@
             <w:tabs>
               <w:tab w:val="right" w:leader="dot" w:pos="8296"/>
             </w:tabs>
-            <w:spacing w:line="240" w:lineRule="auto"/>
+            <w:spacing w:line="276" w:lineRule="auto"/>
             <w:rPr>
               <w:rFonts w:eastAsiaTheme="minorHAnsi" w:cstheme="minorBidi"/>
               <w:noProof/>
@@ -598,7 +598,7 @@
             <w:tabs>
               <w:tab w:val="right" w:leader="dot" w:pos="8296"/>
             </w:tabs>
-            <w:spacing w:line="240" w:lineRule="auto"/>
+            <w:spacing w:line="276" w:lineRule="auto"/>
             <w:rPr>
               <w:rFonts w:eastAsiaTheme="minorHAnsi" w:cstheme="minorBidi"/>
               <w:noProof/>
@@ -686,7 +686,7 @@
             <w:tabs>
               <w:tab w:val="right" w:leader="dot" w:pos="8296"/>
             </w:tabs>
-            <w:spacing w:line="240" w:lineRule="auto"/>
+            <w:spacing w:line="276" w:lineRule="auto"/>
             <w:rPr>
               <w:rFonts w:eastAsiaTheme="minorHAnsi" w:cstheme="minorBidi"/>
               <w:noProof/>
@@ -774,7 +774,7 @@
             <w:tabs>
               <w:tab w:val="right" w:leader="dot" w:pos="8296"/>
             </w:tabs>
-            <w:spacing w:line="240" w:lineRule="auto"/>
+            <w:spacing w:line="276" w:lineRule="auto"/>
             <w:rPr>
               <w:rFonts w:eastAsiaTheme="minorHAnsi" w:cstheme="minorBidi"/>
               <w:noProof/>
@@ -862,7 +862,7 @@
             <w:tabs>
               <w:tab w:val="right" w:leader="dot" w:pos="8296"/>
             </w:tabs>
-            <w:spacing w:line="240" w:lineRule="auto"/>
+            <w:spacing w:line="276" w:lineRule="auto"/>
             <w:rPr>
               <w:rFonts w:eastAsiaTheme="minorHAnsi" w:cstheme="minorBidi"/>
               <w:noProof/>
@@ -950,7 +950,7 @@
             <w:tabs>
               <w:tab w:val="right" w:leader="dot" w:pos="8296"/>
             </w:tabs>
-            <w:spacing w:line="240" w:lineRule="auto"/>
+            <w:spacing w:line="276" w:lineRule="auto"/>
             <w:rPr>
               <w:rFonts w:eastAsiaTheme="minorHAnsi" w:cstheme="minorBidi"/>
               <w:noProof/>
@@ -1038,7 +1038,7 @@
             <w:tabs>
               <w:tab w:val="right" w:leader="dot" w:pos="8296"/>
             </w:tabs>
-            <w:spacing w:line="240" w:lineRule="auto"/>
+            <w:spacing w:line="276" w:lineRule="auto"/>
             <w:rPr>
               <w:rFonts w:eastAsiaTheme="minorHAnsi" w:cstheme="minorBidi"/>
               <w:noProof/>
@@ -1126,7 +1126,7 @@
             <w:tabs>
               <w:tab w:val="right" w:leader="dot" w:pos="8296"/>
             </w:tabs>
-            <w:spacing w:line="240" w:lineRule="auto"/>
+            <w:spacing w:line="276" w:lineRule="auto"/>
             <w:rPr>
               <w:rFonts w:eastAsiaTheme="minorHAnsi" w:cstheme="minorBidi"/>
               <w:noProof/>
@@ -1214,7 +1214,7 @@
             <w:tabs>
               <w:tab w:val="right" w:leader="dot" w:pos="8296"/>
             </w:tabs>
-            <w:spacing w:line="240" w:lineRule="auto"/>
+            <w:spacing w:line="276" w:lineRule="auto"/>
             <w:rPr>
               <w:rFonts w:eastAsiaTheme="minorHAnsi" w:cstheme="minorBidi"/>
               <w:noProof/>
@@ -1302,7 +1302,7 @@
             <w:tabs>
               <w:tab w:val="right" w:leader="dot" w:pos="8296"/>
             </w:tabs>
-            <w:spacing w:line="240" w:lineRule="auto"/>
+            <w:spacing w:line="276" w:lineRule="auto"/>
             <w:rPr>
               <w:rFonts w:eastAsiaTheme="minorHAnsi" w:cstheme="minorBidi"/>
               <w:noProof/>
@@ -1390,7 +1390,7 @@
             <w:tabs>
               <w:tab w:val="right" w:leader="dot" w:pos="8296"/>
             </w:tabs>
-            <w:spacing w:line="240" w:lineRule="auto"/>
+            <w:spacing w:line="276" w:lineRule="auto"/>
             <w:rPr>
               <w:rFonts w:eastAsiaTheme="minorHAnsi" w:cstheme="minorBidi"/>
               <w:noProof/>
@@ -1478,7 +1478,7 @@
             <w:tabs>
               <w:tab w:val="right" w:leader="dot" w:pos="8296"/>
             </w:tabs>
-            <w:spacing w:line="240" w:lineRule="auto"/>
+            <w:spacing w:line="276" w:lineRule="auto"/>
             <w:rPr>
               <w:rFonts w:eastAsiaTheme="minorHAnsi" w:cstheme="minorBidi"/>
               <w:noProof/>
@@ -1566,7 +1566,7 @@
             <w:tabs>
               <w:tab w:val="right" w:leader="dot" w:pos="8296"/>
             </w:tabs>
-            <w:spacing w:line="240" w:lineRule="auto"/>
+            <w:spacing w:line="276" w:lineRule="auto"/>
             <w:rPr>
               <w:rFonts w:eastAsiaTheme="minorHAnsi" w:cstheme="minorBidi"/>
               <w:noProof/>
@@ -1654,7 +1654,7 @@
             <w:tabs>
               <w:tab w:val="right" w:leader="dot" w:pos="8296"/>
             </w:tabs>
-            <w:spacing w:line="240" w:lineRule="auto"/>
+            <w:spacing w:line="276" w:lineRule="auto"/>
             <w:rPr>
               <w:rFonts w:eastAsiaTheme="minorHAnsi" w:cstheme="minorBidi"/>
               <w:noProof/>
@@ -1742,7 +1742,7 @@
             <w:tabs>
               <w:tab w:val="right" w:leader="dot" w:pos="8296"/>
             </w:tabs>
-            <w:spacing w:line="240" w:lineRule="auto"/>
+            <w:spacing w:line="276" w:lineRule="auto"/>
             <w:rPr>
               <w:rFonts w:eastAsiaTheme="minorHAnsi" w:cstheme="minorBidi"/>
               <w:noProof/>
@@ -1830,7 +1830,7 @@
             <w:tabs>
               <w:tab w:val="right" w:leader="dot" w:pos="8296"/>
             </w:tabs>
-            <w:spacing w:line="240" w:lineRule="auto"/>
+            <w:spacing w:line="276" w:lineRule="auto"/>
             <w:rPr>
               <w:rFonts w:eastAsiaTheme="minorHAnsi" w:cstheme="minorBidi"/>
               <w:noProof/>
@@ -1918,7 +1918,7 @@
             <w:tabs>
               <w:tab w:val="right" w:leader="dot" w:pos="8296"/>
             </w:tabs>
-            <w:spacing w:line="240" w:lineRule="auto"/>
+            <w:spacing w:line="276" w:lineRule="auto"/>
             <w:rPr>
               <w:rFonts w:eastAsiaTheme="minorHAnsi" w:cstheme="minorBidi"/>
               <w:noProof/>
@@ -2006,7 +2006,7 @@
             <w:tabs>
               <w:tab w:val="right" w:leader="dot" w:pos="8296"/>
             </w:tabs>
-            <w:spacing w:line="240" w:lineRule="auto"/>
+            <w:spacing w:line="276" w:lineRule="auto"/>
             <w:rPr>
               <w:rFonts w:eastAsiaTheme="minorHAnsi" w:cstheme="minorBidi"/>
               <w:noProof/>
@@ -2094,7 +2094,7 @@
             <w:tabs>
               <w:tab w:val="right" w:leader="dot" w:pos="8296"/>
             </w:tabs>
-            <w:spacing w:line="240" w:lineRule="auto"/>
+            <w:spacing w:line="276" w:lineRule="auto"/>
             <w:rPr>
               <w:rFonts w:eastAsiaTheme="minorHAnsi" w:cstheme="minorBidi"/>
               <w:noProof/>
@@ -2178,7 +2178,7 @@
         </w:p>
         <w:p>
           <w:pPr>
-            <w:spacing w:line="240" w:lineRule="auto"/>
+            <w:spacing w:line="276" w:lineRule="auto"/>
             <w:rPr>
               <w:rFonts w:eastAsiaTheme="minorHAnsi"/>
               <w:sz w:val="22"/>
@@ -2200,7 +2200,7 @@
     <w:p>
       <w:pPr>
         <w:pStyle w:val="1"/>
-        <w:spacing w:line="240" w:lineRule="auto"/>
+        <w:spacing w:line="276" w:lineRule="auto"/>
         <w:rPr>
           <w:rFonts w:eastAsiaTheme="minorHAnsi"/>
           <w:sz w:val="40"/>
@@ -2220,7 +2220,7 @@
     <w:p>
       <w:pPr>
         <w:pStyle w:val="2"/>
-        <w:spacing w:line="240" w:lineRule="auto"/>
+        <w:spacing w:line="276" w:lineRule="auto"/>
         <w:rPr>
           <w:rFonts w:asciiTheme="minorHAnsi" w:eastAsiaTheme="minorHAnsi" w:hAnsiTheme="minorHAnsi"/>
           <w:sz w:val="32"/>
@@ -2253,7 +2253,7 @@
     <w:p>
       <w:pPr>
         <w:pStyle w:val="2"/>
-        <w:spacing w:line="240" w:lineRule="auto"/>
+        <w:spacing w:line="276" w:lineRule="auto"/>
         <w:rPr>
           <w:rFonts w:asciiTheme="minorHAnsi" w:eastAsiaTheme="minorHAnsi" w:hAnsiTheme="minorHAnsi"/>
           <w:sz w:val="32"/>
@@ -2286,7 +2286,7 @@
     <w:p>
       <w:pPr>
         <w:pStyle w:val="2"/>
-        <w:spacing w:line="240" w:lineRule="auto"/>
+        <w:spacing w:line="276" w:lineRule="auto"/>
         <w:rPr>
           <w:rFonts w:asciiTheme="minorHAnsi" w:eastAsiaTheme="minorHAnsi" w:hAnsiTheme="minorHAnsi"/>
           <w:sz w:val="32"/>
@@ -2312,7 +2312,7 @@
     <w:p>
       <w:pPr>
         <w:pStyle w:val="2"/>
-        <w:spacing w:line="240" w:lineRule="auto"/>
+        <w:spacing w:line="276" w:lineRule="auto"/>
         <w:rPr>
           <w:rFonts w:asciiTheme="minorHAnsi" w:eastAsiaTheme="minorHAnsi" w:hAnsiTheme="minorHAnsi"/>
           <w:sz w:val="32"/>
@@ -2345,7 +2345,7 @@
     <w:p>
       <w:pPr>
         <w:pStyle w:val="1"/>
-        <w:spacing w:line="240" w:lineRule="auto"/>
+        <w:spacing w:line="276" w:lineRule="auto"/>
         <w:rPr>
           <w:rFonts w:eastAsiaTheme="minorHAnsi"/>
           <w:sz w:val="40"/>
@@ -2364,7 +2364,7 @@
     <w:p>
       <w:pPr>
         <w:pStyle w:val="2"/>
-        <w:spacing w:line="240" w:lineRule="auto"/>
+        <w:spacing w:line="276" w:lineRule="auto"/>
         <w:rPr>
           <w:rFonts w:asciiTheme="minorHAnsi" w:eastAsiaTheme="minorHAnsi" w:hAnsiTheme="minorHAnsi"/>
           <w:sz w:val="32"/>
@@ -2397,48 +2397,65 @@
     <w:p>
       <w:pPr>
         <w:pStyle w:val="3"/>
-        <w:spacing w:line="240" w:lineRule="auto"/>
-        <w:rPr>
+        <w:spacing w:line="276" w:lineRule="auto"/>
+        <w:rPr>
+          <w:rFonts w:eastAsiaTheme="minorHAnsi"/>
           <w:sz w:val="28"/>
         </w:rPr>
       </w:pPr>
       <w:r>
         <w:rPr>
-          <w:rFonts w:hint="eastAsia"/>
+          <w:rFonts w:eastAsiaTheme="minorHAnsi" w:hint="eastAsia"/>
           <w:sz w:val="28"/>
         </w:rPr>
         <w:t>2.</w:t>
       </w:r>
       <w:r>
         <w:rPr>
+          <w:rFonts w:eastAsiaTheme="minorHAnsi"/>
           <w:sz w:val="28"/>
         </w:rPr>
         <w:t>1</w:t>
       </w:r>
       <w:r>
         <w:rPr>
-          <w:rFonts w:hint="eastAsia"/>
+          <w:rFonts w:eastAsiaTheme="minorHAnsi" w:hint="eastAsia"/>
           <w:sz w:val="28"/>
         </w:rPr>
         <w:t>.</w:t>
       </w:r>
       <w:r>
         <w:rPr>
+          <w:rFonts w:eastAsiaTheme="minorHAnsi"/>
           <w:sz w:val="28"/>
         </w:rPr>
         <w:t xml:space="preserve">1 </w:t>
       </w:r>
       <w:r>
         <w:rPr>
-          <w:rFonts w:hint="eastAsia"/>
+          <w:rFonts w:eastAsiaTheme="minorHAnsi" w:hint="eastAsia"/>
           <w:sz w:val="28"/>
         </w:rPr>
-        <w:t>来自甲方的需求</w:t>
-      </w:r>
-    </w:p>
-    <w:p>
-      <w:pPr>
-        <w:spacing w:line="240" w:lineRule="auto"/>
+        <w:t>功能性</w:t>
+      </w:r>
+      <w:r>
+        <w:rPr>
+          <w:rFonts w:eastAsiaTheme="minorHAnsi" w:hint="eastAsia"/>
+          <w:sz w:val="28"/>
+        </w:rPr>
+        <w:t>需求</w:t>
+      </w:r>
+      <w:r>
+        <w:rPr>
+          <w:rFonts w:eastAsiaTheme="minorHAnsi" w:hint="eastAsia"/>
+          <w:sz w:val="28"/>
+        </w:rPr>
+        <w:t>分析</w:t>
+      </w:r>
+    </w:p>
+    <w:p>
+      <w:pPr>
+        <w:spacing w:line="276" w:lineRule="auto"/>
         <w:ind w:firstLine="420"/>
         <w:rPr>
           <w:rFonts w:eastAsiaTheme="minorHAnsi"/>
@@ -2472,7 +2489,7 @@
     </w:p>
     <w:p>
       <w:pPr>
-        <w:spacing w:line="240" w:lineRule="auto"/>
+        <w:spacing w:line="276" w:lineRule="auto"/>
         <w:ind w:firstLine="420"/>
         <w:rPr>
           <w:rFonts w:eastAsiaTheme="minorHAnsi"/>
@@ -2508,7 +2525,7 @@
           <w:ilvl w:val="0"/>
           <w:numId w:val="1"/>
         </w:numPr>
-        <w:spacing w:line="240" w:lineRule="auto"/>
+        <w:spacing w:line="276" w:lineRule="auto"/>
         <w:ind w:firstLineChars="0"/>
         <w:rPr>
           <w:rFonts w:eastAsiaTheme="minorHAnsi"/>
@@ -2526,7 +2543,7 @@
     <w:p>
       <w:pPr>
         <w:pStyle w:val="a7"/>
-        <w:spacing w:line="240" w:lineRule="auto"/>
+        <w:spacing w:line="276" w:lineRule="auto"/>
         <w:ind w:left="1140" w:firstLineChars="0" w:firstLine="0"/>
         <w:rPr>
           <w:rFonts w:eastAsiaTheme="minorHAnsi"/>
@@ -2535,7 +2552,7 @@
       </w:pPr>
       <w:r>
         <w:rPr>
-          <w:rFonts w:asciiTheme="minorEastAsia" w:eastAsiaTheme="minorEastAsia" w:hAnsiTheme="minorEastAsia" w:hint="eastAsia"/>
+          <w:rFonts w:eastAsiaTheme="minorHAnsi" w:hint="eastAsia"/>
           <w:sz w:val="22"/>
           <w:szCs w:val="24"/>
         </w:rPr>
@@ -2544,7 +2561,7 @@
       <w:proofErr w:type="gramStart"/>
       <w:r>
         <w:rPr>
-          <w:rFonts w:asciiTheme="minorEastAsia" w:eastAsiaTheme="minorEastAsia" w:hAnsiTheme="minorEastAsia" w:hint="eastAsia"/>
+          <w:rFonts w:eastAsiaTheme="minorHAnsi" w:hint="eastAsia"/>
           <w:sz w:val="22"/>
           <w:szCs w:val="24"/>
         </w:rPr>
@@ -2553,7 +2570,7 @@
       <w:proofErr w:type="gramEnd"/>
       <w:r>
         <w:rPr>
-          <w:rFonts w:asciiTheme="minorEastAsia" w:eastAsiaTheme="minorEastAsia" w:hAnsiTheme="minorEastAsia" w:hint="eastAsia"/>
+          <w:rFonts w:eastAsiaTheme="minorHAnsi" w:hint="eastAsia"/>
           <w:sz w:val="22"/>
           <w:szCs w:val="24"/>
         </w:rPr>
@@ -2567,7 +2584,7 @@
           <w:ilvl w:val="0"/>
           <w:numId w:val="1"/>
         </w:numPr>
-        <w:spacing w:line="240" w:lineRule="auto"/>
+        <w:spacing w:line="276" w:lineRule="auto"/>
         <w:ind w:firstLineChars="0"/>
         <w:rPr>
           <w:rFonts w:eastAsiaTheme="minorHAnsi"/>
@@ -2585,7 +2602,7 @@
     <w:p>
       <w:pPr>
         <w:pStyle w:val="a7"/>
-        <w:spacing w:line="240" w:lineRule="auto"/>
+        <w:spacing w:line="276" w:lineRule="auto"/>
         <w:ind w:left="660" w:firstLine="440"/>
         <w:rPr>
           <w:rFonts w:eastAsiaTheme="minorHAnsi"/>
@@ -2614,7 +2631,7 @@
           <w:ilvl w:val="0"/>
           <w:numId w:val="1"/>
         </w:numPr>
-        <w:spacing w:line="240" w:lineRule="auto"/>
+        <w:spacing w:line="276" w:lineRule="auto"/>
         <w:ind w:firstLineChars="0"/>
         <w:rPr>
           <w:rFonts w:eastAsiaTheme="minorHAnsi"/>
@@ -2632,7 +2649,7 @@
     <w:p>
       <w:pPr>
         <w:pStyle w:val="a7"/>
-        <w:spacing w:line="240" w:lineRule="auto"/>
+        <w:spacing w:line="276" w:lineRule="auto"/>
         <w:ind w:left="660" w:firstLine="440"/>
         <w:rPr>
           <w:rFonts w:eastAsiaTheme="minorHAnsi"/>
@@ -2654,7 +2671,7 @@
           <w:ilvl w:val="0"/>
           <w:numId w:val="1"/>
         </w:numPr>
-        <w:spacing w:line="240" w:lineRule="auto"/>
+        <w:spacing w:line="276" w:lineRule="auto"/>
         <w:ind w:firstLineChars="0"/>
         <w:rPr>
           <w:rFonts w:eastAsiaTheme="minorHAnsi"/>
@@ -2670,7 +2687,7 @@
       </w:r>
       <w:r>
         <w:rPr>
-          <w:rFonts w:asciiTheme="minorEastAsia" w:eastAsiaTheme="minorEastAsia" w:hAnsiTheme="minorEastAsia"/>
+          <w:rFonts w:eastAsiaTheme="minorHAnsi"/>
           <w:sz w:val="22"/>
           <w:szCs w:val="24"/>
         </w:rPr>
@@ -2679,7 +2696,7 @@
     </w:p>
     <w:p>
       <w:pPr>
-        <w:spacing w:line="240" w:lineRule="auto"/>
+        <w:spacing w:line="276" w:lineRule="auto"/>
         <w:ind w:left="840" w:firstLine="420"/>
         <w:rPr>
           <w:rFonts w:eastAsiaTheme="minorHAnsi"/>
@@ -2688,7 +2705,7 @@
       </w:pPr>
       <w:r>
         <w:rPr>
-          <w:rFonts w:asciiTheme="minorEastAsia" w:eastAsiaTheme="minorEastAsia" w:hAnsiTheme="minorEastAsia" w:hint="eastAsia"/>
+          <w:rFonts w:eastAsiaTheme="minorHAnsi" w:hint="eastAsia"/>
           <w:sz w:val="22"/>
           <w:szCs w:val="24"/>
         </w:rPr>
@@ -2696,7 +2713,7 @@
       </w:r>
       <w:r>
         <w:rPr>
-          <w:rFonts w:asciiTheme="minorEastAsia" w:eastAsiaTheme="minorEastAsia" w:hAnsiTheme="minorEastAsia" w:hint="eastAsia"/>
+          <w:rFonts w:eastAsiaTheme="minorHAnsi" w:hint="eastAsia"/>
           <w:sz w:val="22"/>
           <w:szCs w:val="24"/>
         </w:rPr>
@@ -2710,17 +2727,17 @@
         </w:tabs>
         <w:autoSpaceDE w:val="0"/>
         <w:autoSpaceDN w:val="0"/>
-        <w:spacing w:line="240" w:lineRule="auto"/>
+        <w:spacing w:line="276" w:lineRule="auto"/>
         <w:ind w:left="840"/>
         <w:rPr>
-          <w:rFonts w:asciiTheme="minorEastAsia" w:eastAsiaTheme="minorEastAsia" w:hAnsiTheme="minorEastAsia"/>
+          <w:rFonts w:eastAsiaTheme="minorHAnsi"/>
           <w:sz w:val="22"/>
           <w:szCs w:val="24"/>
         </w:rPr>
       </w:pPr>
       <w:r>
         <w:rPr>
-          <w:rFonts w:asciiTheme="minorEastAsia" w:eastAsiaTheme="minorEastAsia" w:hAnsiTheme="minorEastAsia"/>
+          <w:rFonts w:eastAsiaTheme="minorHAnsi"/>
           <w:sz w:val="22"/>
           <w:szCs w:val="24"/>
         </w:rPr>
@@ -2728,7 +2745,7 @@
       </w:r>
       <w:r>
         <w:rPr>
-          <w:rFonts w:asciiTheme="minorEastAsia" w:eastAsiaTheme="minorEastAsia" w:hAnsiTheme="minorEastAsia" w:hint="eastAsia"/>
+          <w:rFonts w:eastAsiaTheme="minorHAnsi" w:hint="eastAsia"/>
           <w:sz w:val="22"/>
           <w:szCs w:val="24"/>
         </w:rPr>
@@ -2736,7 +2753,7 @@
       </w:r>
       <w:r>
         <w:rPr>
-          <w:rFonts w:asciiTheme="minorEastAsia" w:eastAsiaTheme="minorEastAsia" w:hAnsiTheme="minorEastAsia"/>
+          <w:rFonts w:eastAsiaTheme="minorHAnsi"/>
           <w:sz w:val="22"/>
           <w:szCs w:val="24"/>
         </w:rPr>
@@ -2744,7 +2761,7 @@
       </w:r>
       <w:r>
         <w:rPr>
-          <w:rFonts w:asciiTheme="minorEastAsia" w:eastAsiaTheme="minorEastAsia" w:hAnsiTheme="minorEastAsia" w:hint="eastAsia"/>
+          <w:rFonts w:eastAsiaTheme="minorHAnsi" w:hint="eastAsia"/>
           <w:sz w:val="22"/>
           <w:szCs w:val="24"/>
         </w:rPr>
@@ -2753,17 +2770,17 @@
     </w:p>
     <w:p>
       <w:pPr>
-        <w:spacing w:line="240" w:lineRule="auto"/>
+        <w:spacing w:line="276" w:lineRule="auto"/>
         <w:ind w:left="840"/>
         <w:rPr>
-          <w:rFonts w:asciiTheme="minorEastAsia" w:eastAsiaTheme="minorEastAsia" w:hAnsiTheme="minorEastAsia"/>
+          <w:rFonts w:eastAsiaTheme="minorHAnsi"/>
           <w:sz w:val="22"/>
           <w:szCs w:val="24"/>
         </w:rPr>
       </w:pPr>
       <w:r>
         <w:rPr>
-          <w:rFonts w:asciiTheme="minorEastAsia" w:eastAsiaTheme="minorEastAsia" w:hAnsiTheme="minorEastAsia" w:hint="eastAsia"/>
+          <w:rFonts w:eastAsiaTheme="minorHAnsi" w:hint="eastAsia"/>
           <w:sz w:val="22"/>
           <w:szCs w:val="24"/>
         </w:rPr>
@@ -2771,7 +2788,7 @@
       </w:r>
       <w:r>
         <w:rPr>
-          <w:rFonts w:asciiTheme="minorEastAsia" w:eastAsiaTheme="minorEastAsia" w:hAnsiTheme="minorEastAsia"/>
+          <w:rFonts w:eastAsiaTheme="minorHAnsi"/>
           <w:sz w:val="22"/>
           <w:szCs w:val="24"/>
         </w:rPr>
@@ -2779,7 +2796,7 @@
       </w:r>
       <w:r>
         <w:rPr>
-          <w:rFonts w:asciiTheme="minorEastAsia" w:eastAsiaTheme="minorEastAsia" w:hAnsiTheme="minorEastAsia" w:hint="eastAsia"/>
+          <w:rFonts w:eastAsiaTheme="minorHAnsi" w:hint="eastAsia"/>
           <w:sz w:val="22"/>
           <w:szCs w:val="24"/>
         </w:rPr>
@@ -2789,14 +2806,15 @@
     <w:p>
       <w:pPr>
         <w:pStyle w:val="3"/>
-        <w:spacing w:line="240" w:lineRule="auto"/>
-        <w:rPr>
+        <w:spacing w:line="276" w:lineRule="auto"/>
+        <w:rPr>
+          <w:rFonts w:eastAsiaTheme="minorHAnsi"/>
           <w:sz w:val="28"/>
         </w:rPr>
       </w:pPr>
       <w:r>
         <w:rPr>
-          <w:rFonts w:hint="eastAsia"/>
+          <w:rFonts w:eastAsiaTheme="minorHAnsi" w:hint="eastAsia"/>
           <w:sz w:val="28"/>
         </w:rPr>
         <w:lastRenderedPageBreak/>
@@ -2804,56 +2822,94 @@
       </w:r>
       <w:r>
         <w:rPr>
+          <w:rFonts w:eastAsiaTheme="minorHAnsi"/>
           <w:sz w:val="28"/>
         </w:rPr>
         <w:t>1</w:t>
       </w:r>
       <w:r>
         <w:rPr>
-          <w:rFonts w:hint="eastAsia"/>
+          <w:rFonts w:eastAsiaTheme="minorHAnsi" w:hint="eastAsia"/>
           <w:sz w:val="28"/>
         </w:rPr>
         <w:t>.</w:t>
       </w:r>
       <w:r>
         <w:rPr>
+          <w:rFonts w:eastAsiaTheme="minorHAnsi"/>
           <w:sz w:val="28"/>
         </w:rPr>
         <w:t xml:space="preserve">2 </w:t>
       </w:r>
       <w:r>
         <w:rPr>
-          <w:rFonts w:hint="eastAsia"/>
+          <w:rFonts w:eastAsiaTheme="minorHAnsi" w:hint="eastAsia"/>
           <w:sz w:val="28"/>
         </w:rPr>
         <w:t>需求分析方案</w:t>
       </w:r>
-      <w:bookmarkStart w:id="8" w:name="_GoBack"/>
-      <w:bookmarkEnd w:id="8"/>
-    </w:p>
-    <w:p>
-      <w:pPr>
-        <w:spacing w:line="240" w:lineRule="auto"/>
-        <w:rPr>
-          <w:sz w:val="22"/>
-        </w:rPr>
-      </w:pPr>
-      <w:r>
-        <w:rPr>
-          <w:sz w:val="22"/>
-        </w:rPr>
-        <w:tab/>
-      </w:r>
-      <w:r>
-        <w:rPr>
-          <w:rFonts w:hint="eastAsia"/>
-          <w:sz w:val="22"/>
-        </w:rPr>
-        <w:t>针对以上需求，我们整理分析出了如下几个需要突破的难点</w:t>
-      </w:r>
-      <w:r>
-        <w:rPr>
-          <w:rFonts w:hint="eastAsia"/>
+    </w:p>
+    <w:p>
+      <w:pPr>
+        <w:spacing w:line="276" w:lineRule="auto"/>
+        <w:ind w:firstLine="420"/>
+        <w:rPr>
+          <w:rFonts w:eastAsiaTheme="minorHAnsi"/>
+          <w:sz w:val="22"/>
+        </w:rPr>
+      </w:pPr>
+      <w:r>
+        <w:rPr>
+          <w:rFonts w:eastAsiaTheme="minorHAnsi" w:hint="eastAsia"/>
+          <w:sz w:val="22"/>
+        </w:rPr>
+        <w:t>按照</w:t>
+      </w:r>
+      <w:r>
+        <w:rPr>
+          <w:rFonts w:eastAsiaTheme="minorHAnsi" w:hint="eastAsia"/>
+          <w:sz w:val="22"/>
+        </w:rPr>
+        <w:t>确定项目目标及范围→获取用户需求→分析用户需求→编写需求文档→评审需求文档→管理需求</w:t>
+      </w:r>
+      <w:r>
+        <w:rPr>
+          <w:rFonts w:eastAsiaTheme="minorHAnsi" w:hint="eastAsia"/>
+          <w:sz w:val="22"/>
+        </w:rPr>
+        <w:t>的</w:t>
+      </w:r>
+      <w:r>
+        <w:rPr>
+          <w:rFonts w:eastAsiaTheme="minorHAnsi" w:hint="eastAsia"/>
+          <w:sz w:val="22"/>
+        </w:rPr>
+        <w:t>流程</w:t>
+      </w:r>
+      <w:r>
+        <w:rPr>
+          <w:rFonts w:eastAsiaTheme="minorHAnsi" w:hint="eastAsia"/>
+          <w:sz w:val="22"/>
+        </w:rPr>
+        <w:t>，</w:t>
+      </w:r>
+      <w:r>
+        <w:rPr>
+          <w:rFonts w:eastAsiaTheme="minorHAnsi" w:hint="eastAsia"/>
+          <w:sz w:val="22"/>
+        </w:rPr>
+        <w:t>进行需求分析后，</w:t>
+      </w:r>
+      <w:r>
+        <w:rPr>
+          <w:rFonts w:eastAsiaTheme="minorHAnsi" w:hint="eastAsia"/>
+          <w:sz w:val="22"/>
+        </w:rPr>
+        <w:t>我们整理分析出了如下几个需要突破的难点</w:t>
+      </w:r>
+      <w:r>
+        <w:rPr>
+          <w:rFonts w:eastAsiaTheme="minorHAnsi" w:hint="eastAsia"/>
           <w:sz w:val="22"/>
         </w:rPr>
         <w:t>：</w:t>
@@ -2866,15 +2922,16 @@
           <w:ilvl w:val="0"/>
           <w:numId w:val="4"/>
         </w:numPr>
-        <w:spacing w:line="240" w:lineRule="auto"/>
+        <w:spacing w:line="276" w:lineRule="auto"/>
         <w:ind w:firstLineChars="0"/>
         <w:rPr>
-          <w:sz w:val="22"/>
-        </w:rPr>
-      </w:pPr>
-      <w:r>
-        <w:rPr>
-          <w:rFonts w:hint="eastAsia"/>
+          <w:rFonts w:eastAsiaTheme="minorHAnsi"/>
+          <w:sz w:val="22"/>
+        </w:rPr>
+      </w:pPr>
+      <w:r>
+        <w:rPr>
+          <w:rFonts w:eastAsiaTheme="minorHAnsi" w:hint="eastAsia"/>
           <w:b/>
           <w:bCs/>
           <w:sz w:val="22"/>
@@ -2889,16 +2946,16 @@
           <w:ilvl w:val="0"/>
           <w:numId w:val="4"/>
         </w:numPr>
-        <w:spacing w:line="240" w:lineRule="auto"/>
+        <w:spacing w:line="276" w:lineRule="auto"/>
         <w:ind w:firstLineChars="0"/>
         <w:rPr>
-          <w:rFonts w:hint="eastAsia"/>
-          <w:sz w:val="22"/>
-        </w:rPr>
-      </w:pPr>
-      <w:r>
-        <w:rPr>
-          <w:rFonts w:hint="eastAsia"/>
+          <w:rFonts w:eastAsiaTheme="minorHAnsi"/>
+          <w:sz w:val="22"/>
+        </w:rPr>
+      </w:pPr>
+      <w:r>
+        <w:rPr>
+          <w:rFonts w:eastAsiaTheme="minorHAnsi" w:hint="eastAsia"/>
           <w:b/>
           <w:bCs/>
           <w:sz w:val="22"/>
@@ -2913,9 +2970,10 @@
           <w:ilvl w:val="0"/>
           <w:numId w:val="4"/>
         </w:numPr>
-        <w:spacing w:line="240" w:lineRule="auto"/>
+        <w:spacing w:line="276" w:lineRule="auto"/>
         <w:ind w:firstLineChars="0"/>
         <w:rPr>
+          <w:rFonts w:eastAsiaTheme="minorHAnsi" w:hint="eastAsia"/>
           <w:b/>
           <w:bCs/>
           <w:sz w:val="22"/>
@@ -2923,7 +2981,7 @@
       </w:pPr>
       <w:r>
         <w:rPr>
-          <w:rFonts w:hint="eastAsia"/>
+          <w:rFonts w:eastAsiaTheme="minorHAnsi" w:hint="eastAsia"/>
           <w:b/>
           <w:bCs/>
           <w:sz w:val="22"/>
@@ -2933,336 +2991,648 @@
     </w:p>
     <w:p>
       <w:pPr>
-        <w:spacing w:line="240" w:lineRule="auto"/>
-        <w:ind w:left="420"/>
+        <w:pStyle w:val="2"/>
+        <w:spacing w:line="276" w:lineRule="auto"/>
+        <w:rPr>
+          <w:rFonts w:asciiTheme="minorHAnsi" w:eastAsiaTheme="minorHAnsi" w:hAnsiTheme="minorHAnsi"/>
+          <w:sz w:val="32"/>
+        </w:rPr>
+      </w:pPr>
+      <w:r>
+        <w:rPr>
+          <w:rFonts w:asciiTheme="minorHAnsi" w:eastAsiaTheme="minorHAnsi" w:hAnsiTheme="minorHAnsi" w:hint="eastAsia"/>
+          <w:sz w:val="32"/>
+        </w:rPr>
+        <w:t>2</w:t>
+      </w:r>
+      <w:r>
+        <w:rPr>
+          <w:rFonts w:asciiTheme="minorHAnsi" w:eastAsiaTheme="minorHAnsi" w:hAnsiTheme="minorHAnsi"/>
+          <w:sz w:val="32"/>
+        </w:rPr>
+        <w:t>.2</w:t>
+      </w:r>
+      <w:r>
+        <w:rPr>
+          <w:rFonts w:asciiTheme="minorHAnsi" w:eastAsiaTheme="minorHAnsi" w:hAnsiTheme="minorHAnsi" w:hint="eastAsia"/>
+          <w:sz w:val="32"/>
+        </w:rPr>
+        <w:t>服务模型</w:t>
+      </w:r>
+      <w:bookmarkEnd w:id="7"/>
+    </w:p>
+    <w:p>
+      <w:pPr>
+        <w:pStyle w:val="3"/>
+        <w:spacing w:line="276" w:lineRule="auto"/>
+        <w:rPr>
+          <w:rFonts w:eastAsiaTheme="minorHAnsi"/>
+        </w:rPr>
+      </w:pPr>
+      <w:r>
+        <w:rPr>
+          <w:rFonts w:eastAsiaTheme="minorHAnsi" w:hint="eastAsia"/>
+        </w:rPr>
+        <w:t>2.</w:t>
+      </w:r>
+      <w:r>
+        <w:rPr>
+          <w:rFonts w:eastAsiaTheme="minorHAnsi"/>
+        </w:rPr>
+        <w:t>2</w:t>
+      </w:r>
+      <w:r>
+        <w:rPr>
+          <w:rFonts w:eastAsiaTheme="minorHAnsi" w:hint="eastAsia"/>
+        </w:rPr>
+        <w:t>.</w:t>
+      </w:r>
+      <w:r>
+        <w:rPr>
+          <w:rFonts w:eastAsiaTheme="minorHAnsi"/>
+        </w:rPr>
+        <w:t>1</w:t>
+      </w:r>
+      <w:r>
+        <w:rPr>
+          <w:rFonts w:eastAsiaTheme="minorHAnsi"/>
+        </w:rPr>
+        <w:t>初期支持</w:t>
+      </w:r>
+    </w:p>
+    <w:p>
+      <w:pPr>
+        <w:spacing w:line="276" w:lineRule="auto"/>
+        <w:ind w:firstLine="420"/>
+        <w:rPr>
+          <w:rFonts w:eastAsiaTheme="minorHAnsi"/>
+          <w:sz w:val="22"/>
+        </w:rPr>
+      </w:pPr>
+      <w:r>
+        <w:rPr>
+          <w:rFonts w:eastAsiaTheme="minorHAnsi" w:hint="eastAsia"/>
+          <w:sz w:val="22"/>
+        </w:rPr>
+        <w:t>在用户</w:t>
+      </w:r>
+      <w:r>
+        <w:rPr>
+          <w:rFonts w:eastAsiaTheme="minorHAnsi" w:hint="eastAsia"/>
+          <w:sz w:val="22"/>
+        </w:rPr>
+        <w:t>（有关机关部门）</w:t>
+      </w:r>
+      <w:r>
+        <w:rPr>
+          <w:rFonts w:eastAsiaTheme="minorHAnsi" w:hint="eastAsia"/>
+          <w:sz w:val="22"/>
+        </w:rPr>
+        <w:t>使用</w:t>
+      </w:r>
+      <w:r>
+        <w:rPr>
+          <w:rFonts w:eastAsiaTheme="minorHAnsi" w:hint="eastAsia"/>
+          <w:sz w:val="22"/>
+        </w:rPr>
+        <w:t>站点</w:t>
+      </w:r>
+      <w:r>
+        <w:rPr>
+          <w:rFonts w:eastAsiaTheme="minorHAnsi" w:hint="eastAsia"/>
+          <w:sz w:val="22"/>
+        </w:rPr>
+        <w:t>初期，我们设置了</w:t>
+      </w:r>
+      <w:r>
+        <w:rPr>
+          <w:rFonts w:eastAsiaTheme="minorHAnsi" w:hint="eastAsia"/>
+          <w:sz w:val="22"/>
+        </w:rPr>
+        <w:t>多方面的</w:t>
+      </w:r>
+      <w:r>
+        <w:rPr>
+          <w:rFonts w:eastAsiaTheme="minorHAnsi" w:hint="eastAsia"/>
+          <w:sz w:val="22"/>
+        </w:rPr>
+        <w:t>许多直观的</w:t>
+      </w:r>
+      <w:r>
+        <w:rPr>
+          <w:rFonts w:eastAsiaTheme="minorHAnsi" w:hint="eastAsia"/>
+          <w:sz w:val="22"/>
+        </w:rPr>
+        <w:t>可视化数据</w:t>
+      </w:r>
+      <w:r>
+        <w:rPr>
+          <w:rFonts w:eastAsiaTheme="minorHAnsi" w:hint="eastAsia"/>
+          <w:sz w:val="22"/>
+        </w:rPr>
+        <w:t>，使用户可以</w:t>
+      </w:r>
+      <w:r>
+        <w:rPr>
+          <w:rFonts w:eastAsiaTheme="minorHAnsi" w:hint="eastAsia"/>
+          <w:sz w:val="22"/>
+        </w:rPr>
+        <w:t>一眼便</w:t>
+      </w:r>
+      <w:r>
+        <w:rPr>
+          <w:rFonts w:eastAsiaTheme="minorHAnsi" w:hint="eastAsia"/>
+          <w:sz w:val="22"/>
+        </w:rPr>
+        <w:t>了解</w:t>
+      </w:r>
+      <w:r>
+        <w:rPr>
+          <w:rFonts w:eastAsiaTheme="minorHAnsi" w:hint="eastAsia"/>
+          <w:sz w:val="22"/>
+        </w:rPr>
+        <w:t>到</w:t>
+      </w:r>
+      <w:r>
+        <w:rPr>
+          <w:rFonts w:eastAsiaTheme="minorHAnsi" w:hint="eastAsia"/>
+          <w:sz w:val="22"/>
+        </w:rPr>
+        <w:t>其可能</w:t>
+      </w:r>
+      <w:r>
+        <w:rPr>
+          <w:rFonts w:eastAsiaTheme="minorHAnsi" w:hint="eastAsia"/>
+          <w:sz w:val="22"/>
+        </w:rPr>
+        <w:t>想要获得的信息</w:t>
+      </w:r>
+      <w:r>
+        <w:rPr>
+          <w:rFonts w:eastAsiaTheme="minorHAnsi" w:hint="eastAsia"/>
+          <w:sz w:val="22"/>
+        </w:rPr>
+        <w:t>。</w:t>
+      </w:r>
+    </w:p>
+    <w:p>
+      <w:pPr>
+        <w:pStyle w:val="3"/>
+        <w:spacing w:line="276" w:lineRule="auto"/>
+        <w:rPr>
+          <w:rFonts w:eastAsiaTheme="minorHAnsi"/>
+        </w:rPr>
+      </w:pPr>
+      <w:r>
+        <w:rPr>
+          <w:rFonts w:eastAsiaTheme="minorHAnsi"/>
+        </w:rPr>
+        <w:t>2</w:t>
+      </w:r>
+      <w:r>
+        <w:rPr>
+          <w:rFonts w:eastAsiaTheme="minorHAnsi" w:hint="eastAsia"/>
+        </w:rPr>
+        <w:t>.</w:t>
+      </w:r>
+      <w:r>
+        <w:rPr>
+          <w:rFonts w:eastAsiaTheme="minorHAnsi"/>
+        </w:rPr>
+        <w:t>2</w:t>
+      </w:r>
+      <w:r>
+        <w:rPr>
+          <w:rFonts w:eastAsiaTheme="minorHAnsi" w:hint="eastAsia"/>
+        </w:rPr>
+        <w:t>.</w:t>
+      </w:r>
+      <w:r>
+        <w:rPr>
+          <w:rFonts w:eastAsiaTheme="minorHAnsi"/>
+        </w:rPr>
+        <w:t>2</w:t>
+      </w:r>
+      <w:r>
+        <w:rPr>
+          <w:rFonts w:eastAsiaTheme="minorHAnsi"/>
+        </w:rPr>
+        <w:t>后期支持</w:t>
+      </w:r>
+    </w:p>
+    <w:p>
+      <w:pPr>
+        <w:spacing w:line="276" w:lineRule="auto"/>
+        <w:ind w:firstLine="420"/>
+        <w:rPr>
+          <w:rFonts w:eastAsiaTheme="minorHAnsi" w:hint="eastAsia"/>
+          <w:sz w:val="22"/>
+        </w:rPr>
+      </w:pPr>
+      <w:r>
+        <w:rPr>
+          <w:rFonts w:eastAsiaTheme="minorHAnsi" w:hint="eastAsia"/>
+          <w:sz w:val="22"/>
+        </w:rPr>
+        <w:t>在用户</w:t>
+      </w:r>
+      <w:r>
+        <w:rPr>
+          <w:rFonts w:eastAsiaTheme="minorHAnsi" w:hint="eastAsia"/>
+          <w:sz w:val="22"/>
+        </w:rPr>
+        <w:t>（有关机关部门）</w:t>
+      </w:r>
+      <w:r>
+        <w:rPr>
+          <w:rFonts w:eastAsiaTheme="minorHAnsi" w:hint="eastAsia"/>
+          <w:sz w:val="22"/>
+        </w:rPr>
+        <w:t>使用</w:t>
+      </w:r>
+      <w:r>
+        <w:rPr>
+          <w:rFonts w:eastAsiaTheme="minorHAnsi" w:hint="eastAsia"/>
+          <w:sz w:val="22"/>
+        </w:rPr>
+        <w:t>站点</w:t>
+      </w:r>
+      <w:r>
+        <w:rPr>
+          <w:rFonts w:eastAsiaTheme="minorHAnsi" w:hint="eastAsia"/>
+          <w:sz w:val="22"/>
+        </w:rPr>
+        <w:t>的过程中，我们</w:t>
+      </w:r>
+      <w:r>
+        <w:rPr>
+          <w:rFonts w:eastAsiaTheme="minorHAnsi" w:hint="eastAsia"/>
+          <w:sz w:val="22"/>
+        </w:rPr>
+        <w:t>可以</w:t>
+      </w:r>
+      <w:r>
+        <w:rPr>
+          <w:rFonts w:eastAsiaTheme="minorHAnsi" w:hint="eastAsia"/>
+          <w:sz w:val="22"/>
+        </w:rPr>
+        <w:t>随时为用户解决相关问题，并为用户</w:t>
+      </w:r>
+      <w:r>
+        <w:rPr>
+          <w:rFonts w:eastAsiaTheme="minorHAnsi" w:hint="eastAsia"/>
+          <w:sz w:val="22"/>
+        </w:rPr>
+        <w:t>提出的新需求增设模块</w:t>
+      </w:r>
+      <w:r>
+        <w:rPr>
+          <w:rFonts w:eastAsiaTheme="minorHAnsi" w:hint="eastAsia"/>
+          <w:sz w:val="22"/>
+        </w:rPr>
+        <w:t>以及</w:t>
+      </w:r>
+      <w:r>
+        <w:rPr>
+          <w:rFonts w:eastAsiaTheme="minorHAnsi" w:hint="eastAsia"/>
+          <w:sz w:val="22"/>
+        </w:rPr>
+        <w:t>不同种类</w:t>
+      </w:r>
+      <w:r>
+        <w:rPr>
+          <w:rFonts w:eastAsiaTheme="minorHAnsi" w:hint="eastAsia"/>
+          <w:sz w:val="22"/>
+        </w:rPr>
+        <w:t>图表</w:t>
+      </w:r>
+      <w:r>
+        <w:rPr>
+          <w:rFonts w:eastAsiaTheme="minorHAnsi" w:hint="eastAsia"/>
+          <w:sz w:val="22"/>
+        </w:rPr>
+        <w:t>。</w:t>
+      </w:r>
+    </w:p>
+    <w:p>
+      <w:pPr>
+        <w:pStyle w:val="2"/>
+        <w:spacing w:line="276" w:lineRule="auto"/>
+        <w:rPr>
+          <w:rFonts w:asciiTheme="minorHAnsi" w:eastAsiaTheme="minorHAnsi" w:hAnsiTheme="minorHAnsi"/>
+          <w:sz w:val="32"/>
+        </w:rPr>
+      </w:pPr>
+      <w:bookmarkStart w:id="8" w:name="_Toc6159570"/>
+      <w:r>
+        <w:rPr>
+          <w:rFonts w:asciiTheme="minorHAnsi" w:eastAsiaTheme="minorHAnsi" w:hAnsiTheme="minorHAnsi" w:hint="eastAsia"/>
+          <w:sz w:val="32"/>
+        </w:rPr>
+        <w:t>2</w:t>
+      </w:r>
+      <w:r>
+        <w:rPr>
+          <w:rFonts w:asciiTheme="minorHAnsi" w:eastAsiaTheme="minorHAnsi" w:hAnsiTheme="minorHAnsi"/>
+          <w:sz w:val="32"/>
+        </w:rPr>
+        <w:t>.3</w:t>
+      </w:r>
+      <w:r>
+        <w:rPr>
+          <w:rFonts w:asciiTheme="minorHAnsi" w:eastAsiaTheme="minorHAnsi" w:hAnsiTheme="minorHAnsi" w:hint="eastAsia"/>
+          <w:sz w:val="32"/>
+        </w:rPr>
+        <w:t>项目价值及创新点</w:t>
+      </w:r>
+      <w:bookmarkEnd w:id="8"/>
+    </w:p>
+    <w:p>
+      <w:pPr>
+        <w:pStyle w:val="2"/>
+        <w:spacing w:line="276" w:lineRule="auto"/>
+        <w:rPr>
+          <w:rFonts w:asciiTheme="minorHAnsi" w:eastAsiaTheme="minorHAnsi" w:hAnsiTheme="minorHAnsi"/>
+          <w:sz w:val="32"/>
+        </w:rPr>
+      </w:pPr>
+      <w:bookmarkStart w:id="9" w:name="_Toc6159571"/>
+      <w:r>
+        <w:rPr>
+          <w:rFonts w:asciiTheme="minorHAnsi" w:eastAsiaTheme="minorHAnsi" w:hAnsiTheme="minorHAnsi" w:hint="eastAsia"/>
+          <w:sz w:val="32"/>
+        </w:rPr>
+        <w:t>2</w:t>
+      </w:r>
+      <w:r>
+        <w:rPr>
+          <w:rFonts w:asciiTheme="minorHAnsi" w:eastAsiaTheme="minorHAnsi" w:hAnsiTheme="minorHAnsi"/>
+          <w:sz w:val="32"/>
+        </w:rPr>
+        <w:t>.4</w:t>
+      </w:r>
+      <w:r>
+        <w:rPr>
+          <w:rFonts w:asciiTheme="minorHAnsi" w:eastAsiaTheme="minorHAnsi" w:hAnsiTheme="minorHAnsi" w:hint="eastAsia"/>
+          <w:sz w:val="32"/>
+        </w:rPr>
+        <w:t>项目创新点</w:t>
+      </w:r>
+      <w:bookmarkEnd w:id="9"/>
+    </w:p>
+    <w:p>
+      <w:pPr>
+        <w:pStyle w:val="1"/>
+        <w:spacing w:line="276" w:lineRule="auto"/>
+        <w:rPr>
+          <w:rFonts w:eastAsiaTheme="minorHAnsi"/>
+          <w:sz w:val="40"/>
+        </w:rPr>
+      </w:pPr>
+      <w:bookmarkStart w:id="10" w:name="_Toc6159572"/>
+      <w:r>
+        <w:rPr>
+          <w:rFonts w:eastAsiaTheme="minorHAnsi" w:hint="eastAsia"/>
+          <w:sz w:val="40"/>
+        </w:rPr>
+        <w:t>第三章 组织管理与业务分析</w:t>
+      </w:r>
+      <w:bookmarkEnd w:id="10"/>
+    </w:p>
+    <w:p>
+      <w:pPr>
+        <w:pStyle w:val="2"/>
+        <w:spacing w:line="276" w:lineRule="auto"/>
+        <w:rPr>
+          <w:rFonts w:asciiTheme="minorHAnsi" w:eastAsiaTheme="minorHAnsi" w:hAnsiTheme="minorHAnsi"/>
+          <w:sz w:val="32"/>
+        </w:rPr>
+      </w:pPr>
+      <w:bookmarkStart w:id="11" w:name="_Toc6159573"/>
+      <w:r>
+        <w:rPr>
+          <w:rFonts w:asciiTheme="minorHAnsi" w:eastAsiaTheme="minorHAnsi" w:hAnsiTheme="minorHAnsi" w:hint="eastAsia"/>
+          <w:sz w:val="32"/>
+        </w:rPr>
+        <w:t>3</w:t>
+      </w:r>
+      <w:r>
+        <w:rPr>
+          <w:rFonts w:asciiTheme="minorHAnsi" w:eastAsiaTheme="minorHAnsi" w:hAnsiTheme="minorHAnsi"/>
+          <w:sz w:val="32"/>
+        </w:rPr>
+        <w:t>.1</w:t>
+      </w:r>
+      <w:r>
+        <w:rPr>
+          <w:rFonts w:asciiTheme="minorHAnsi" w:eastAsiaTheme="minorHAnsi" w:hAnsiTheme="minorHAnsi" w:hint="eastAsia"/>
+          <w:sz w:val="32"/>
+        </w:rPr>
+        <w:t>组织管理</w:t>
+      </w:r>
+      <w:bookmarkEnd w:id="11"/>
+    </w:p>
+    <w:p>
+      <w:pPr>
+        <w:pStyle w:val="2"/>
+        <w:spacing w:line="276" w:lineRule="auto"/>
+        <w:rPr>
+          <w:rFonts w:asciiTheme="minorHAnsi" w:eastAsiaTheme="minorHAnsi" w:hAnsiTheme="minorHAnsi"/>
+          <w:sz w:val="32"/>
+        </w:rPr>
+      </w:pPr>
+      <w:bookmarkStart w:id="12" w:name="_Toc6159574"/>
+      <w:r>
+        <w:rPr>
+          <w:rFonts w:asciiTheme="minorHAnsi" w:eastAsiaTheme="minorHAnsi" w:hAnsiTheme="minorHAnsi" w:hint="eastAsia"/>
+          <w:sz w:val="32"/>
+        </w:rPr>
+        <w:t>3</w:t>
+      </w:r>
+      <w:r>
+        <w:rPr>
+          <w:rFonts w:asciiTheme="minorHAnsi" w:eastAsiaTheme="minorHAnsi" w:hAnsiTheme="minorHAnsi"/>
+          <w:sz w:val="32"/>
+        </w:rPr>
+        <w:t>.2</w:t>
+      </w:r>
+      <w:r>
+        <w:rPr>
+          <w:rFonts w:asciiTheme="minorHAnsi" w:eastAsiaTheme="minorHAnsi" w:hAnsiTheme="minorHAnsi" w:hint="eastAsia"/>
+          <w:sz w:val="32"/>
+        </w:rPr>
+        <w:t>业务分析</w:t>
+      </w:r>
+      <w:bookmarkEnd w:id="12"/>
+    </w:p>
+    <w:p>
+      <w:pPr>
+        <w:pStyle w:val="1"/>
+        <w:spacing w:line="276" w:lineRule="auto"/>
+        <w:rPr>
+          <w:rFonts w:eastAsiaTheme="minorHAnsi"/>
+          <w:sz w:val="40"/>
+        </w:rPr>
+      </w:pPr>
+      <w:bookmarkStart w:id="13" w:name="_Toc6159575"/>
+      <w:r>
+        <w:rPr>
+          <w:rFonts w:eastAsiaTheme="minorHAnsi" w:hint="eastAsia"/>
+          <w:sz w:val="40"/>
+        </w:rPr>
+        <w:t>第四章 技术路线</w:t>
+      </w:r>
+      <w:r>
+        <w:rPr>
+          <w:rFonts w:eastAsiaTheme="minorHAnsi" w:hint="eastAsia"/>
+          <w:sz w:val="40"/>
+        </w:rPr>
+        <w:t>及</w:t>
+      </w:r>
+      <w:r>
+        <w:rPr>
+          <w:rFonts w:eastAsiaTheme="minorHAnsi" w:hint="eastAsia"/>
+          <w:sz w:val="40"/>
+        </w:rPr>
+        <w:t>实现方法</w:t>
+      </w:r>
+      <w:bookmarkEnd w:id="13"/>
+    </w:p>
+    <w:p>
+      <w:pPr>
+        <w:pStyle w:val="2"/>
+        <w:spacing w:line="276" w:lineRule="auto"/>
+        <w:rPr>
+          <w:rFonts w:asciiTheme="minorHAnsi" w:eastAsiaTheme="minorHAnsi" w:hAnsiTheme="minorHAnsi"/>
+          <w:sz w:val="32"/>
+        </w:rPr>
+      </w:pPr>
+      <w:bookmarkStart w:id="14" w:name="_Toc6159576"/>
+      <w:r>
+        <w:rPr>
+          <w:rFonts w:asciiTheme="minorHAnsi" w:eastAsiaTheme="minorHAnsi" w:hAnsiTheme="minorHAnsi" w:hint="eastAsia"/>
+          <w:sz w:val="32"/>
+        </w:rPr>
+        <w:t>4</w:t>
+      </w:r>
+      <w:r>
+        <w:rPr>
+          <w:rFonts w:asciiTheme="minorHAnsi" w:eastAsiaTheme="minorHAnsi" w:hAnsiTheme="minorHAnsi"/>
+          <w:sz w:val="32"/>
+        </w:rPr>
+        <w:t>.1</w:t>
+      </w:r>
+      <w:r>
+        <w:rPr>
+          <w:rFonts w:asciiTheme="minorHAnsi" w:eastAsiaTheme="minorHAnsi" w:hAnsiTheme="minorHAnsi" w:hint="eastAsia"/>
+          <w:sz w:val="32"/>
+        </w:rPr>
+        <w:t>技术开发框架</w:t>
+      </w:r>
+      <w:bookmarkEnd w:id="14"/>
+    </w:p>
+    <w:p>
+      <w:pPr>
         <w:rPr>
           <w:rFonts w:hint="eastAsia"/>
-          <w:b/>
-          <w:bCs/>
-          <w:sz w:val="22"/>
         </w:rPr>
       </w:pPr>
     </w:p>
     <w:p>
       <w:pPr>
         <w:pStyle w:val="2"/>
-        <w:spacing w:line="240" w:lineRule="auto"/>
+        <w:spacing w:line="276" w:lineRule="auto"/>
         <w:rPr>
           <w:rFonts w:asciiTheme="minorHAnsi" w:eastAsiaTheme="minorHAnsi" w:hAnsiTheme="minorHAnsi"/>
           <w:sz w:val="32"/>
         </w:rPr>
       </w:pPr>
+      <w:bookmarkStart w:id="15" w:name="_Toc6159577"/>
       <w:r>
         <w:rPr>
           <w:rFonts w:asciiTheme="minorHAnsi" w:eastAsiaTheme="minorHAnsi" w:hAnsiTheme="minorHAnsi" w:hint="eastAsia"/>
           <w:sz w:val="32"/>
         </w:rPr>
+        <w:lastRenderedPageBreak/>
+        <w:t>4</w:t>
+      </w:r>
+      <w:r>
+        <w:rPr>
+          <w:rFonts w:asciiTheme="minorHAnsi" w:eastAsiaTheme="minorHAnsi" w:hAnsiTheme="minorHAnsi"/>
+          <w:sz w:val="32"/>
+        </w:rPr>
+        <w:t>.2</w:t>
+      </w:r>
+      <w:r>
+        <w:rPr>
+          <w:rFonts w:asciiTheme="minorHAnsi" w:eastAsiaTheme="minorHAnsi" w:hAnsiTheme="minorHAnsi" w:hint="eastAsia"/>
+          <w:sz w:val="32"/>
+        </w:rPr>
+        <w:t>关键开发技术</w:t>
+      </w:r>
+      <w:bookmarkEnd w:id="15"/>
+    </w:p>
+    <w:p>
+      <w:pPr>
+        <w:pStyle w:val="3"/>
+        <w:rPr>
+          <w:rFonts w:hint="eastAsia"/>
+        </w:rPr>
+      </w:pPr>
+      <w:r>
+        <w:rPr>
+          <w:rFonts w:hint="eastAsia"/>
+        </w:rPr>
+        <w:t>4.</w:t>
+      </w:r>
+      <w:r>
         <w:t>2</w:t>
       </w:r>
       <w:r>
         <w:rPr>
-          <w:rFonts w:asciiTheme="minorHAnsi" w:eastAsiaTheme="minorHAnsi" w:hAnsiTheme="minorHAnsi"/>
-          <w:sz w:val="32"/>
-        </w:rPr>
-        <w:t>.2</w:t>
-      </w:r>
-      <w:r>
-        <w:rPr>
-          <w:rFonts w:asciiTheme="minorHAnsi" w:eastAsiaTheme="minorHAnsi" w:hAnsiTheme="minorHAnsi" w:hint="eastAsia"/>
-          <w:sz w:val="32"/>
-        </w:rPr>
-        <w:t>服务模型</w:t>
-      </w:r>
-      <w:bookmarkEnd w:id="7"/>
-    </w:p>
-    <w:p>
-      <w:pPr>
-        <w:spacing w:line="240" w:lineRule="auto"/>
-        <w:rPr>
-          <w:rFonts w:eastAsiaTheme="minorHAnsi"/>
-          <w:sz w:val="22"/>
-        </w:rPr>
-      </w:pPr>
-      <w:r>
-        <w:rPr>
-          <w:rFonts w:eastAsiaTheme="minorHAnsi" w:hint="eastAsia"/>
-          <w:sz w:val="22"/>
-        </w:rPr>
-        <w:t>项目</w:t>
-      </w:r>
-    </w:p>
-    <w:p>
-      <w:pPr>
-        <w:pStyle w:val="2"/>
-        <w:spacing w:line="240" w:lineRule="auto"/>
-        <w:rPr>
-          <w:rFonts w:asciiTheme="minorHAnsi" w:eastAsiaTheme="minorHAnsi" w:hAnsiTheme="minorHAnsi"/>
-          <w:sz w:val="32"/>
-        </w:rPr>
-      </w:pPr>
-      <w:bookmarkStart w:id="9" w:name="_Toc6159570"/>
-      <w:r>
-        <w:rPr>
-          <w:rFonts w:asciiTheme="minorHAnsi" w:eastAsiaTheme="minorHAnsi" w:hAnsiTheme="minorHAnsi" w:hint="eastAsia"/>
-          <w:sz w:val="32"/>
-        </w:rPr>
+          <w:rFonts w:hint="eastAsia"/>
+        </w:rPr>
+        <w:t>.</w:t>
+      </w:r>
+      <w:r>
+        <w:t xml:space="preserve">1 </w:t>
+      </w:r>
+      <w:r>
+        <w:rPr>
+          <w:rFonts w:hint="eastAsia"/>
+        </w:rPr>
+        <w:t>算法</w:t>
+      </w:r>
+    </w:p>
+    <w:p>
+      <w:pPr>
+        <w:pStyle w:val="3"/>
+        <w:rPr>
+          <w:sz w:val="32"/>
+        </w:rPr>
+      </w:pPr>
+      <w:r>
+        <w:rPr>
+          <w:rFonts w:hint="eastAsia"/>
+        </w:rPr>
+        <w:t>4.</w:t>
+      </w:r>
+      <w:r>
         <w:t>2</w:t>
       </w:r>
       <w:r>
-        <w:rPr>
-          <w:rFonts w:asciiTheme="minorHAnsi" w:eastAsiaTheme="minorHAnsi" w:hAnsiTheme="minorHAnsi"/>
-          <w:sz w:val="32"/>
-        </w:rPr>
-        <w:t>.3</w:t>
-      </w:r>
-      <w:r>
-        <w:rPr>
-          <w:rFonts w:asciiTheme="minorHAnsi" w:eastAsiaTheme="minorHAnsi" w:hAnsiTheme="minorHAnsi" w:hint="eastAsia"/>
-          <w:sz w:val="32"/>
-        </w:rPr>
-        <w:t>项目价值及创新点</w:t>
-      </w:r>
-      <w:bookmarkEnd w:id="9"/>
-    </w:p>
-    <w:p>
-      <w:pPr>
-        <w:pStyle w:val="2"/>
-        <w:spacing w:line="240" w:lineRule="auto"/>
-        <w:rPr>
-          <w:rFonts w:asciiTheme="minorHAnsi" w:eastAsiaTheme="minorHAnsi" w:hAnsiTheme="minorHAnsi"/>
-          <w:sz w:val="32"/>
-        </w:rPr>
-      </w:pPr>
-      <w:bookmarkStart w:id="10" w:name="_Toc6159571"/>
-      <w:r>
-        <w:rPr>
-          <w:rFonts w:asciiTheme="minorHAnsi" w:eastAsiaTheme="minorHAnsi" w:hAnsiTheme="minorHAnsi" w:hint="eastAsia"/>
-          <w:sz w:val="32"/>
-        </w:rPr>
-        <w:t>2</w:t>
-      </w:r>
-      <w:r>
-        <w:rPr>
-          <w:rFonts w:asciiTheme="minorHAnsi" w:eastAsiaTheme="minorHAnsi" w:hAnsiTheme="minorHAnsi"/>
-          <w:sz w:val="32"/>
-        </w:rPr>
-        <w:t>.4</w:t>
-      </w:r>
-      <w:r>
-        <w:rPr>
-          <w:rFonts w:asciiTheme="minorHAnsi" w:eastAsiaTheme="minorHAnsi" w:hAnsiTheme="minorHAnsi" w:hint="eastAsia"/>
-          <w:sz w:val="32"/>
-        </w:rPr>
-        <w:t>项目创新点</w:t>
-      </w:r>
-      <w:bookmarkEnd w:id="10"/>
-    </w:p>
-    <w:p>
-      <w:pPr>
-        <w:pStyle w:val="1"/>
-        <w:spacing w:line="240" w:lineRule="auto"/>
-        <w:rPr>
-          <w:rFonts w:eastAsiaTheme="minorHAnsi"/>
-          <w:sz w:val="40"/>
-        </w:rPr>
-      </w:pPr>
-      <w:bookmarkStart w:id="11" w:name="_Toc6159572"/>
-      <w:r>
-        <w:rPr>
-          <w:rFonts w:eastAsiaTheme="minorHAnsi" w:hint="eastAsia"/>
-          <w:sz w:val="40"/>
-        </w:rPr>
-        <w:t>第三章 组织管理与业务分析</w:t>
-      </w:r>
-      <w:bookmarkEnd w:id="11"/>
-    </w:p>
-    <w:p>
-      <w:pPr>
-        <w:pStyle w:val="2"/>
-        <w:spacing w:line="240" w:lineRule="auto"/>
-        <w:rPr>
-          <w:rFonts w:asciiTheme="minorHAnsi" w:eastAsiaTheme="minorHAnsi" w:hAnsiTheme="minorHAnsi"/>
-          <w:sz w:val="32"/>
-        </w:rPr>
-      </w:pPr>
-      <w:bookmarkStart w:id="12" w:name="_Toc6159573"/>
-      <w:r>
-        <w:rPr>
-          <w:rFonts w:asciiTheme="minorHAnsi" w:eastAsiaTheme="minorHAnsi" w:hAnsiTheme="minorHAnsi" w:hint="eastAsia"/>
-          <w:sz w:val="32"/>
-        </w:rPr>
-        <w:t>3</w:t>
-      </w:r>
-      <w:r>
-        <w:rPr>
-          <w:rFonts w:asciiTheme="minorHAnsi" w:eastAsiaTheme="minorHAnsi" w:hAnsiTheme="minorHAnsi"/>
-          <w:sz w:val="32"/>
-        </w:rPr>
-        <w:t>.1</w:t>
-      </w:r>
-      <w:r>
-        <w:rPr>
-          <w:rFonts w:asciiTheme="minorHAnsi" w:eastAsiaTheme="minorHAnsi" w:hAnsiTheme="minorHAnsi" w:hint="eastAsia"/>
-          <w:sz w:val="32"/>
-        </w:rPr>
-        <w:t>组织管理</w:t>
-      </w:r>
-      <w:bookmarkEnd w:id="12"/>
-    </w:p>
-    <w:p>
-      <w:pPr>
-        <w:pStyle w:val="2"/>
-        <w:spacing w:line="240" w:lineRule="auto"/>
-        <w:rPr>
-          <w:rFonts w:asciiTheme="minorHAnsi" w:eastAsiaTheme="minorHAnsi" w:hAnsiTheme="minorHAnsi"/>
-          <w:sz w:val="32"/>
-        </w:rPr>
-      </w:pPr>
-      <w:bookmarkStart w:id="13" w:name="_Toc6159574"/>
-      <w:r>
-        <w:rPr>
-          <w:rFonts w:asciiTheme="minorHAnsi" w:eastAsiaTheme="minorHAnsi" w:hAnsiTheme="minorHAnsi" w:hint="eastAsia"/>
-          <w:sz w:val="32"/>
-        </w:rPr>
-        <w:t>3</w:t>
-      </w:r>
-      <w:r>
-        <w:rPr>
-          <w:rFonts w:asciiTheme="minorHAnsi" w:eastAsiaTheme="minorHAnsi" w:hAnsiTheme="minorHAnsi"/>
-          <w:sz w:val="32"/>
-        </w:rPr>
-        <w:t>.2</w:t>
-      </w:r>
-      <w:r>
-        <w:rPr>
-          <w:rFonts w:asciiTheme="minorHAnsi" w:eastAsiaTheme="minorHAnsi" w:hAnsiTheme="minorHAnsi" w:hint="eastAsia"/>
-          <w:sz w:val="32"/>
-        </w:rPr>
-        <w:t>业务分析</w:t>
-      </w:r>
-      <w:bookmarkEnd w:id="13"/>
-    </w:p>
-    <w:p>
-      <w:pPr>
-        <w:pStyle w:val="1"/>
-        <w:spacing w:line="240" w:lineRule="auto"/>
-        <w:rPr>
-          <w:rFonts w:eastAsiaTheme="minorHAnsi"/>
-          <w:sz w:val="40"/>
-        </w:rPr>
-      </w:pPr>
-      <w:bookmarkStart w:id="14" w:name="_Toc6159575"/>
-      <w:r>
-        <w:rPr>
-          <w:rFonts w:eastAsiaTheme="minorHAnsi" w:hint="eastAsia"/>
-          <w:sz w:val="40"/>
-        </w:rPr>
-        <w:t>第四章 技术路线</w:t>
-      </w:r>
-      <w:r>
-        <w:rPr>
-          <w:rFonts w:eastAsiaTheme="minorHAnsi" w:hint="eastAsia"/>
-          <w:sz w:val="40"/>
-        </w:rPr>
-        <w:t>及</w:t>
-      </w:r>
-      <w:r>
-        <w:rPr>
-          <w:rFonts w:eastAsiaTheme="minorHAnsi" w:hint="eastAsia"/>
-          <w:sz w:val="40"/>
-        </w:rPr>
-        <w:t>实现方法</w:t>
-      </w:r>
-      <w:bookmarkEnd w:id="14"/>
-    </w:p>
-    <w:p>
-      <w:pPr>
-        <w:pStyle w:val="2"/>
-        <w:spacing w:line="240" w:lineRule="auto"/>
-        <w:rPr>
-          <w:rFonts w:asciiTheme="minorHAnsi" w:eastAsiaTheme="minorHAnsi" w:hAnsiTheme="minorHAnsi"/>
-          <w:sz w:val="32"/>
-        </w:rPr>
-      </w:pPr>
-      <w:bookmarkStart w:id="15" w:name="_Toc6159576"/>
-      <w:r>
-        <w:rPr>
-          <w:rFonts w:asciiTheme="minorHAnsi" w:eastAsiaTheme="minorHAnsi" w:hAnsiTheme="minorHAnsi" w:hint="eastAsia"/>
-          <w:sz w:val="32"/>
-        </w:rPr>
-        <w:t>4</w:t>
-      </w:r>
-      <w:r>
-        <w:rPr>
-          <w:rFonts w:asciiTheme="minorHAnsi" w:eastAsiaTheme="minorHAnsi" w:hAnsiTheme="minorHAnsi"/>
-          <w:sz w:val="32"/>
-        </w:rPr>
-        <w:t>.1</w:t>
-      </w:r>
-      <w:r>
-        <w:rPr>
-          <w:rFonts w:asciiTheme="minorHAnsi" w:eastAsiaTheme="minorHAnsi" w:hAnsiTheme="minorHAnsi" w:hint="eastAsia"/>
-          <w:sz w:val="32"/>
-        </w:rPr>
-        <w:t>技术开发框架</w:t>
-      </w:r>
-      <w:bookmarkEnd w:id="15"/>
-    </w:p>
-    <w:p>
-      <w:pPr>
-        <w:pStyle w:val="3"/>
-        <w:spacing w:line="240" w:lineRule="auto"/>
-        <w:rPr>
-          <w:rFonts w:eastAsiaTheme="minorHAnsi"/>
-          <w:sz w:val="28"/>
-        </w:rPr>
-      </w:pPr>
-      <w:r>
-        <w:rPr>
-          <w:rFonts w:eastAsiaTheme="minorHAnsi" w:hint="eastAsia"/>
-          <w:sz w:val="28"/>
-        </w:rPr>
-        <w:t>4.</w:t>
-      </w:r>
-      <w:r>
-        <w:rPr>
-          <w:rFonts w:eastAsiaTheme="minorHAnsi"/>
-          <w:sz w:val="28"/>
-        </w:rPr>
-        <w:t>1</w:t>
-      </w:r>
-      <w:r>
-        <w:rPr>
-          <w:rFonts w:eastAsiaTheme="minorHAnsi"/>
-          <w:sz w:val="28"/>
-        </w:rPr>
-        <w:t>.</w:t>
-      </w:r>
-      <w:r>
-        <w:rPr>
-          <w:rFonts w:eastAsiaTheme="minorHAnsi"/>
-          <w:sz w:val="28"/>
-        </w:rPr>
-        <w:t>2</w:t>
-      </w:r>
-      <w:r>
-        <w:rPr>
-          <w:rFonts w:eastAsiaTheme="minorHAnsi"/>
-          <w:sz w:val="28"/>
-        </w:rPr>
-        <w:t xml:space="preserve"> </w:t>
-      </w:r>
-      <w:r>
-        <w:rPr>
-          <w:rFonts w:eastAsiaTheme="minorHAnsi" w:hint="eastAsia"/>
-          <w:sz w:val="28"/>
+        <w:t xml:space="preserve">.2 </w:t>
+      </w:r>
+      <w:r>
+        <w:rPr>
+          <w:rFonts w:hint="eastAsia"/>
         </w:rPr>
         <w:t>前端</w:t>
       </w:r>
     </w:p>
     <w:p>
       <w:pPr>
-        <w:spacing w:line="240" w:lineRule="auto"/>
+        <w:spacing w:line="276" w:lineRule="auto"/>
         <w:ind w:firstLine="420"/>
         <w:rPr>
           <w:rFonts w:eastAsiaTheme="minorHAnsi"/>
@@ -3274,14 +3644,7 @@
           <w:rFonts w:eastAsiaTheme="minorHAnsi" w:hint="eastAsia"/>
           <w:sz w:val="22"/>
         </w:rPr>
-        <w:t>整个站点</w:t>
-      </w:r>
-      <w:r>
-        <w:rPr>
-          <w:rFonts w:eastAsiaTheme="minorHAnsi" w:hint="eastAsia"/>
-          <w:sz w:val="22"/>
-        </w:rPr>
-        <w:t>采用基于</w:t>
+        <w:t>整个站点采用基于</w:t>
       </w:r>
       <w:r>
         <w:rPr>
@@ -3295,21 +3658,7 @@
           <w:rFonts w:eastAsiaTheme="minorHAnsi" w:hint="eastAsia"/>
           <w:sz w:val="22"/>
         </w:rPr>
-        <w:t>的</w:t>
-      </w:r>
-      <w:r>
-        <w:rPr>
-          <w:rFonts w:eastAsiaTheme="minorHAnsi" w:hint="eastAsia"/>
-          <w:sz w:val="22"/>
-        </w:rPr>
-        <w:t>模版，</w:t>
-      </w:r>
-      <w:r>
-        <w:rPr>
-          <w:rFonts w:eastAsiaTheme="minorHAnsi" w:hint="eastAsia"/>
-          <w:sz w:val="22"/>
-        </w:rPr>
-        <w:t>可以构建快速，强大且适应性强的</w:t>
+        <w:t>的模版，可以构建快速，强大且适应性强的</w:t>
       </w:r>
       <w:r>
         <w:rPr>
@@ -3360,171 +3709,110 @@
           <w:rFonts w:eastAsiaTheme="minorHAnsi" w:hint="eastAsia"/>
           <w:sz w:val="22"/>
         </w:rPr>
-        <w:t>，</w:t>
-      </w:r>
-      <w:r>
-        <w:rPr>
-          <w:rFonts w:eastAsiaTheme="minorHAnsi" w:hint="eastAsia"/>
-          <w:sz w:val="22"/>
-        </w:rPr>
-        <w:t>相较于传统的网页开发提高</w:t>
-      </w:r>
-      <w:r>
-        <w:rPr>
-          <w:rFonts w:eastAsiaTheme="minorHAnsi" w:hint="eastAsia"/>
-          <w:sz w:val="22"/>
-        </w:rPr>
-        <w:t>了</w:t>
-      </w:r>
-      <w:r>
-        <w:rPr>
-          <w:rFonts w:eastAsiaTheme="minorHAnsi" w:hint="eastAsia"/>
-          <w:sz w:val="22"/>
-        </w:rPr>
-        <w:t>开发效率</w:t>
-      </w:r>
-      <w:r>
-        <w:rPr>
-          <w:rFonts w:eastAsiaTheme="minorHAnsi" w:hint="eastAsia"/>
-          <w:sz w:val="22"/>
-        </w:rPr>
-        <w:t>。</w:t>
-      </w:r>
-    </w:p>
-    <w:p>
-      <w:pPr>
-        <w:spacing w:line="240" w:lineRule="auto"/>
+        <w:t>，相较于传统的网页开发提高了开发效率。</w:t>
+      </w:r>
+    </w:p>
+    <w:p>
+      <w:pPr>
+        <w:spacing w:line="276" w:lineRule="auto"/>
         <w:ind w:firstLine="420"/>
-        <w:rPr>
-          <w:rFonts w:eastAsiaTheme="minorHAnsi"/>
-          <w:sz w:val="22"/>
-        </w:rPr>
-      </w:pPr>
-      <w:r>
-        <w:rPr>
-          <w:rFonts w:eastAsiaTheme="minorHAnsi" w:hint="eastAsia"/>
-          <w:sz w:val="22"/>
-        </w:rPr>
-        <w:t>由于本项目的核心为数据处理</w:t>
-      </w:r>
-      <w:r>
-        <w:rPr>
-          <w:rFonts w:eastAsiaTheme="minorHAnsi" w:hint="eastAsia"/>
-          <w:sz w:val="22"/>
-        </w:rPr>
-        <w:t>的</w:t>
-      </w:r>
-      <w:r>
-        <w:rPr>
-          <w:rFonts w:eastAsiaTheme="minorHAnsi" w:hint="eastAsia"/>
-          <w:sz w:val="22"/>
-        </w:rPr>
-        <w:t>部分，</w:t>
-      </w:r>
-      <w:proofErr w:type="gramStart"/>
-      <w:r>
-        <w:rPr>
-          <w:rFonts w:eastAsiaTheme="minorHAnsi" w:hint="eastAsia"/>
-          <w:sz w:val="22"/>
-        </w:rPr>
-        <w:t>前端仅</w:t>
-      </w:r>
-      <w:proofErr w:type="gramEnd"/>
-      <w:r>
-        <w:rPr>
-          <w:rFonts w:eastAsiaTheme="minorHAnsi" w:hint="eastAsia"/>
-          <w:sz w:val="22"/>
-        </w:rPr>
-        <w:t>需展现一些统计图表和处理投诉消息的操作界面即可</w:t>
-      </w:r>
-      <w:r>
-        <w:rPr>
-          <w:rFonts w:eastAsiaTheme="minorHAnsi" w:hint="eastAsia"/>
-          <w:sz w:val="22"/>
-        </w:rPr>
-        <w:t>，</w:t>
-      </w:r>
-      <w:r>
-        <w:rPr>
-          <w:rFonts w:eastAsiaTheme="minorHAnsi" w:hint="eastAsia"/>
-          <w:sz w:val="22"/>
-        </w:rPr>
-        <w:t>业务逻辑相对简单，</w:t>
-      </w:r>
-      <w:r>
-        <w:rPr>
-          <w:rFonts w:eastAsiaTheme="minorHAnsi" w:hint="eastAsia"/>
-          <w:sz w:val="22"/>
-        </w:rPr>
-        <w:t>故采用了</w:t>
-      </w:r>
-      <w:proofErr w:type="spellStart"/>
-      <w:r>
-        <w:rPr>
-          <w:rFonts w:eastAsiaTheme="minorHAnsi" w:hint="eastAsia"/>
-          <w:sz w:val="22"/>
-        </w:rPr>
-        <w:t>j</w:t>
-      </w:r>
-      <w:r>
-        <w:rPr>
-          <w:rFonts w:eastAsiaTheme="minorHAnsi"/>
-          <w:sz w:val="22"/>
-        </w:rPr>
-        <w:t>Q</w:t>
-      </w:r>
-      <w:r>
-        <w:rPr>
-          <w:rFonts w:eastAsiaTheme="minorHAnsi" w:hint="eastAsia"/>
-          <w:sz w:val="22"/>
-        </w:rPr>
-        <w:t>uery+</w:t>
-      </w:r>
-      <w:r>
-        <w:rPr>
-          <w:rFonts w:eastAsiaTheme="minorHAnsi"/>
-          <w:sz w:val="22"/>
-        </w:rPr>
-        <w:t>B</w:t>
-      </w:r>
-      <w:r>
-        <w:rPr>
-          <w:rFonts w:eastAsiaTheme="minorHAnsi" w:hint="eastAsia"/>
-          <w:sz w:val="22"/>
-        </w:rPr>
-        <w:t>ootstrap</w:t>
-      </w:r>
-      <w:proofErr w:type="spellEnd"/>
-      <w:r>
-        <w:rPr>
-          <w:rFonts w:eastAsiaTheme="minorHAnsi" w:hint="eastAsia"/>
-          <w:sz w:val="22"/>
-        </w:rPr>
-        <w:t>作为web开发框架，采用</w:t>
-      </w:r>
-      <w:proofErr w:type="spellStart"/>
-      <w:r>
-        <w:rPr>
-          <w:rFonts w:eastAsiaTheme="minorHAnsi" w:hint="eastAsia"/>
-          <w:sz w:val="22"/>
-        </w:rPr>
-        <w:t>Echarts</w:t>
-      </w:r>
-      <w:proofErr w:type="spellEnd"/>
-      <w:r>
-        <w:rPr>
-          <w:rFonts w:eastAsiaTheme="minorHAnsi" w:hint="eastAsia"/>
-          <w:sz w:val="22"/>
-        </w:rPr>
-        <w:t>作为</w:t>
-      </w:r>
-      <w:r>
         <w:rPr>
           <w:rFonts w:eastAsiaTheme="minorHAnsi" w:cs="Segoe UI"/>
           <w:color w:val="333333"/>
           <w:sz w:val="22"/>
           <w:shd w:val="clear" w:color="auto" w:fill="FFFFFF"/>
         </w:rPr>
+      </w:pPr>
+      <w:r>
+        <w:rPr>
+          <w:rFonts w:eastAsiaTheme="minorHAnsi" w:hint="eastAsia"/>
+          <w:sz w:val="22"/>
+        </w:rPr>
+        <w:t>由于本项目的核心为数据处理的部分，</w:t>
+      </w:r>
+      <w:proofErr w:type="gramStart"/>
+      <w:r>
+        <w:rPr>
+          <w:rFonts w:eastAsiaTheme="minorHAnsi" w:hint="eastAsia"/>
+          <w:sz w:val="22"/>
+        </w:rPr>
+        <w:t>前端仅</w:t>
+      </w:r>
+      <w:proofErr w:type="gramEnd"/>
+      <w:r>
+        <w:rPr>
+          <w:rFonts w:eastAsiaTheme="minorHAnsi" w:hint="eastAsia"/>
+          <w:sz w:val="22"/>
+        </w:rPr>
+        <w:t>需展现一些统计图表和处理投诉消息的操作界面即可，业务逻辑相对简单，故采用了</w:t>
+      </w:r>
+      <w:proofErr w:type="spellStart"/>
+      <w:r>
+        <w:rPr>
+          <w:rFonts w:eastAsiaTheme="minorHAnsi" w:hint="eastAsia"/>
+          <w:sz w:val="22"/>
+        </w:rPr>
+        <w:t>j</w:t>
+      </w:r>
+      <w:r>
+        <w:rPr>
+          <w:rFonts w:eastAsiaTheme="minorHAnsi"/>
+          <w:sz w:val="22"/>
+        </w:rPr>
+        <w:t>Q</w:t>
+      </w:r>
+      <w:r>
+        <w:rPr>
+          <w:rFonts w:eastAsiaTheme="minorHAnsi" w:hint="eastAsia"/>
+          <w:sz w:val="22"/>
+        </w:rPr>
+        <w:t>uery+</w:t>
+      </w:r>
+      <w:r>
+        <w:rPr>
+          <w:rFonts w:eastAsiaTheme="minorHAnsi"/>
+          <w:sz w:val="22"/>
+        </w:rPr>
+        <w:t>B</w:t>
+      </w:r>
+      <w:r>
+        <w:rPr>
+          <w:rFonts w:eastAsiaTheme="minorHAnsi" w:hint="eastAsia"/>
+          <w:sz w:val="22"/>
+        </w:rPr>
+        <w:t>ootstrap</w:t>
+      </w:r>
+      <w:proofErr w:type="spellEnd"/>
+      <w:r>
+        <w:rPr>
+          <w:rFonts w:eastAsiaTheme="minorHAnsi" w:hint="eastAsia"/>
+          <w:sz w:val="22"/>
+        </w:rPr>
+        <w:t>作为web开发框架，采用</w:t>
+      </w:r>
+      <w:proofErr w:type="spellStart"/>
+      <w:r>
+        <w:rPr>
+          <w:rFonts w:eastAsiaTheme="minorHAnsi" w:hint="eastAsia"/>
+          <w:sz w:val="22"/>
+        </w:rPr>
+        <w:t>Echarts</w:t>
+      </w:r>
+      <w:proofErr w:type="spellEnd"/>
+      <w:r>
+        <w:rPr>
+          <w:rFonts w:eastAsiaTheme="minorHAnsi" w:hint="eastAsia"/>
+          <w:sz w:val="22"/>
+        </w:rPr>
+        <w:t>作为</w:t>
+      </w:r>
+      <w:r>
+        <w:rPr>
+          <w:rFonts w:eastAsiaTheme="minorHAnsi" w:cs="Segoe UI"/>
+          <w:color w:val="333333"/>
+          <w:sz w:val="22"/>
+          <w:shd w:val="clear" w:color="auto" w:fill="FFFFFF"/>
+        </w:rPr>
         <w:t>可视化库</w:t>
       </w:r>
       <w:r>
@@ -3534,7 +3822,16 @@
           <w:sz w:val="22"/>
           <w:shd w:val="clear" w:color="auto" w:fill="FFFFFF"/>
         </w:rPr>
-        <w:t>，方便</w:t>
+        <w:t>，方便制作</w:t>
+      </w:r>
+      <w:r>
+        <w:rPr>
+          <w:rFonts w:eastAsiaTheme="minorHAnsi" w:cs="Segoe UI"/>
+          <w:color w:val="333333"/>
+          <w:sz w:val="22"/>
+          <w:shd w:val="clear" w:color="auto" w:fill="FFFFFF"/>
+        </w:rPr>
+        <w:t>高度个性化定制的数据可视化图表</w:t>
       </w:r>
       <w:r>
         <w:rPr>
@@ -3543,17 +3840,18 @@
           <w:sz w:val="22"/>
           <w:shd w:val="clear" w:color="auto" w:fill="FFFFFF"/>
         </w:rPr>
-        <w:t>制作</w:t>
-      </w:r>
-      <w:r>
-        <w:rPr>
-          <w:rFonts w:eastAsiaTheme="minorHAnsi" w:cs="Segoe UI"/>
-          <w:color w:val="333333"/>
-          <w:sz w:val="22"/>
-          <w:shd w:val="clear" w:color="auto" w:fill="FFFFFF"/>
-        </w:rPr>
-        <w:t>高度个性化定制的数据可视化图表</w:t>
-      </w:r>
+        <w:t>。</w:t>
+      </w:r>
+    </w:p>
+    <w:p>
+      <w:pPr>
+        <w:spacing w:line="276" w:lineRule="auto"/>
+        <w:ind w:firstLine="420"/>
+        <w:rPr>
+          <w:rFonts w:eastAsiaTheme="minorHAnsi" w:hint="eastAsia"/>
+          <w:sz w:val="22"/>
+        </w:rPr>
+      </w:pPr>
       <w:r>
         <w:rPr>
           <w:rFonts w:eastAsiaTheme="minorHAnsi" w:cs="Segoe UI" w:hint="eastAsia"/>
@@ -3561,299 +3859,268 @@
           <w:sz w:val="22"/>
           <w:shd w:val="clear" w:color="auto" w:fill="FFFFFF"/>
         </w:rPr>
-        <w:t>。</w:t>
+        <w:t>考虑到用户通过本项目获得一些统计分析信息后，有分析的需求，增加了一键图表导出为图片、部分图表一键切换类型的功能。</w:t>
       </w:r>
     </w:p>
     <w:p>
       <w:pPr>
         <w:pStyle w:val="2"/>
-        <w:spacing w:line="240" w:lineRule="auto"/>
+        <w:spacing w:line="276" w:lineRule="auto"/>
         <w:rPr>
           <w:rFonts w:asciiTheme="minorHAnsi" w:eastAsiaTheme="minorHAnsi" w:hAnsiTheme="minorHAnsi"/>
           <w:sz w:val="32"/>
         </w:rPr>
       </w:pPr>
-      <w:bookmarkStart w:id="16" w:name="_Toc6159577"/>
+      <w:bookmarkStart w:id="16" w:name="_Toc6159578"/>
       <w:r>
         <w:rPr>
           <w:rFonts w:asciiTheme="minorHAnsi" w:eastAsiaTheme="minorHAnsi" w:hAnsiTheme="minorHAnsi" w:hint="eastAsia"/>
           <w:sz w:val="32"/>
         </w:rPr>
+        <w:t>4</w:t>
+      </w:r>
+      <w:r>
+        <w:rPr>
+          <w:rFonts w:asciiTheme="minorHAnsi" w:eastAsiaTheme="minorHAnsi" w:hAnsiTheme="minorHAnsi"/>
+          <w:sz w:val="32"/>
+        </w:rPr>
+        <w:t>.3</w:t>
+      </w:r>
+      <w:r>
+        <w:rPr>
+          <w:rFonts w:asciiTheme="minorHAnsi" w:eastAsiaTheme="minorHAnsi" w:hAnsiTheme="minorHAnsi" w:hint="eastAsia"/>
+          <w:sz w:val="32"/>
+        </w:rPr>
+        <w:t>开发环境搭建</w:t>
+      </w:r>
+      <w:bookmarkEnd w:id="16"/>
+    </w:p>
+    <w:p>
+      <w:pPr>
+        <w:pStyle w:val="2"/>
+        <w:spacing w:line="276" w:lineRule="auto"/>
+        <w:rPr>
+          <w:rFonts w:asciiTheme="minorHAnsi" w:eastAsiaTheme="minorHAnsi" w:hAnsiTheme="minorHAnsi"/>
+          <w:sz w:val="32"/>
+        </w:rPr>
+      </w:pPr>
+      <w:bookmarkStart w:id="17" w:name="_Toc6159579"/>
+      <w:r>
+        <w:rPr>
+          <w:rFonts w:asciiTheme="minorHAnsi" w:eastAsiaTheme="minorHAnsi" w:hAnsiTheme="minorHAnsi" w:hint="eastAsia"/>
+          <w:sz w:val="32"/>
+        </w:rPr>
+        <w:t>4</w:t>
+      </w:r>
+      <w:r>
+        <w:rPr>
+          <w:rFonts w:asciiTheme="minorHAnsi" w:eastAsiaTheme="minorHAnsi" w:hAnsiTheme="minorHAnsi"/>
+          <w:sz w:val="32"/>
+        </w:rPr>
+        <w:t>.4</w:t>
+      </w:r>
+      <w:r>
+        <w:rPr>
+          <w:rFonts w:asciiTheme="minorHAnsi" w:eastAsiaTheme="minorHAnsi" w:hAnsiTheme="minorHAnsi" w:hint="eastAsia"/>
+          <w:sz w:val="32"/>
+        </w:rPr>
+        <w:t>数据库设计</w:t>
+      </w:r>
+      <w:bookmarkEnd w:id="17"/>
+    </w:p>
+    <w:p>
+      <w:pPr>
+        <w:pStyle w:val="2"/>
+        <w:spacing w:line="276" w:lineRule="auto"/>
+        <w:rPr>
+          <w:rFonts w:asciiTheme="minorHAnsi" w:eastAsiaTheme="minorHAnsi" w:hAnsiTheme="minorHAnsi"/>
+          <w:sz w:val="32"/>
+        </w:rPr>
+      </w:pPr>
+      <w:bookmarkStart w:id="18" w:name="_Toc6159580"/>
+      <w:r>
+        <w:rPr>
+          <w:rFonts w:asciiTheme="minorHAnsi" w:eastAsiaTheme="minorHAnsi" w:hAnsiTheme="minorHAnsi" w:hint="eastAsia"/>
+          <w:sz w:val="32"/>
+        </w:rPr>
+        <w:t>4</w:t>
+      </w:r>
+      <w:r>
+        <w:rPr>
+          <w:rFonts w:asciiTheme="minorHAnsi" w:eastAsiaTheme="minorHAnsi" w:hAnsiTheme="minorHAnsi"/>
+          <w:sz w:val="32"/>
+        </w:rPr>
+        <w:t>.5</w:t>
+      </w:r>
+      <w:r>
+        <w:rPr>
+          <w:rFonts w:asciiTheme="minorHAnsi" w:eastAsiaTheme="minorHAnsi" w:hAnsiTheme="minorHAnsi" w:hint="eastAsia"/>
+          <w:sz w:val="32"/>
+        </w:rPr>
+        <w:t>服务器设计</w:t>
+      </w:r>
+      <w:bookmarkEnd w:id="18"/>
+    </w:p>
+    <w:p>
+      <w:pPr>
+        <w:pStyle w:val="2"/>
+        <w:spacing w:line="276" w:lineRule="auto"/>
+        <w:rPr>
+          <w:rFonts w:asciiTheme="minorHAnsi" w:eastAsiaTheme="minorHAnsi" w:hAnsiTheme="minorHAnsi"/>
+          <w:sz w:val="32"/>
+        </w:rPr>
+      </w:pPr>
+      <w:bookmarkStart w:id="19" w:name="_Toc6159581"/>
+      <w:r>
+        <w:rPr>
+          <w:rFonts w:asciiTheme="minorHAnsi" w:eastAsiaTheme="minorHAnsi" w:hAnsiTheme="minorHAnsi" w:hint="eastAsia"/>
+          <w:sz w:val="32"/>
+        </w:rPr>
+        <w:t>4</w:t>
+      </w:r>
+      <w:r>
+        <w:rPr>
+          <w:rFonts w:asciiTheme="minorHAnsi" w:eastAsiaTheme="minorHAnsi" w:hAnsiTheme="minorHAnsi"/>
+          <w:sz w:val="32"/>
+        </w:rPr>
+        <w:t>.6</w:t>
+      </w:r>
+      <w:r>
+        <w:rPr>
+          <w:rFonts w:asciiTheme="minorHAnsi" w:eastAsiaTheme="minorHAnsi" w:hAnsiTheme="minorHAnsi" w:hint="eastAsia"/>
+          <w:sz w:val="32"/>
+        </w:rPr>
+        <w:t>测试</w:t>
+      </w:r>
+      <w:bookmarkEnd w:id="19"/>
+    </w:p>
+    <w:p>
+      <w:pPr>
+        <w:pStyle w:val="2"/>
+        <w:spacing w:line="276" w:lineRule="auto"/>
+        <w:rPr>
+          <w:rFonts w:asciiTheme="minorHAnsi" w:eastAsiaTheme="minorHAnsi" w:hAnsiTheme="minorHAnsi"/>
+          <w:sz w:val="32"/>
+        </w:rPr>
+      </w:pPr>
+      <w:bookmarkStart w:id="20" w:name="_Toc6159582"/>
+      <w:r>
+        <w:rPr>
+          <w:rFonts w:asciiTheme="minorHAnsi" w:eastAsiaTheme="minorHAnsi" w:hAnsiTheme="minorHAnsi" w:hint="eastAsia"/>
+          <w:sz w:val="32"/>
+        </w:rPr>
+        <w:t>4</w:t>
+      </w:r>
+      <w:r>
+        <w:rPr>
+          <w:rFonts w:asciiTheme="minorHAnsi" w:eastAsiaTheme="minorHAnsi" w:hAnsiTheme="minorHAnsi"/>
+          <w:sz w:val="32"/>
+        </w:rPr>
+        <w:t>.7</w:t>
+      </w:r>
+      <w:r>
+        <w:rPr>
+          <w:rFonts w:asciiTheme="minorHAnsi" w:eastAsiaTheme="minorHAnsi" w:hAnsiTheme="minorHAnsi" w:hint="eastAsia"/>
+          <w:sz w:val="32"/>
+        </w:rPr>
+        <w:t>扩展性</w:t>
+      </w:r>
+      <w:bookmarkEnd w:id="20"/>
+    </w:p>
+    <w:p>
+      <w:pPr>
+        <w:pStyle w:val="1"/>
+        <w:spacing w:line="276" w:lineRule="auto"/>
+        <w:rPr>
+          <w:rFonts w:eastAsiaTheme="minorHAnsi"/>
+          <w:sz w:val="40"/>
+        </w:rPr>
+      </w:pPr>
+      <w:bookmarkStart w:id="21" w:name="_Toc6159583"/>
+      <w:r>
+        <w:rPr>
+          <w:rFonts w:eastAsiaTheme="minorHAnsi" w:hint="eastAsia"/>
+          <w:sz w:val="40"/>
+        </w:rPr>
+        <w:t>第五章 成本模型及可行性分析</w:t>
+      </w:r>
+      <w:bookmarkEnd w:id="21"/>
+    </w:p>
+    <w:p>
+      <w:pPr>
+        <w:pStyle w:val="2"/>
+        <w:spacing w:line="276" w:lineRule="auto"/>
+        <w:rPr>
+          <w:rFonts w:asciiTheme="minorHAnsi" w:eastAsiaTheme="minorHAnsi" w:hAnsiTheme="minorHAnsi"/>
+          <w:sz w:val="32"/>
+        </w:rPr>
+      </w:pPr>
+      <w:bookmarkStart w:id="22" w:name="_Toc6159584"/>
+      <w:r>
+        <w:rPr>
+          <w:rFonts w:asciiTheme="minorHAnsi" w:eastAsiaTheme="minorHAnsi" w:hAnsiTheme="minorHAnsi" w:hint="eastAsia"/>
+          <w:sz w:val="32"/>
+        </w:rPr>
+        <w:t>5</w:t>
+      </w:r>
+      <w:r>
+        <w:rPr>
+          <w:rFonts w:asciiTheme="minorHAnsi" w:eastAsiaTheme="minorHAnsi" w:hAnsiTheme="minorHAnsi"/>
+          <w:sz w:val="32"/>
+        </w:rPr>
+        <w:t>.1</w:t>
+      </w:r>
+      <w:r>
+        <w:rPr>
+          <w:rFonts w:asciiTheme="minorHAnsi" w:eastAsiaTheme="minorHAnsi" w:hAnsiTheme="minorHAnsi" w:hint="eastAsia"/>
+          <w:sz w:val="32"/>
+        </w:rPr>
+        <w:t>成本模型</w:t>
+      </w:r>
+      <w:bookmarkEnd w:id="22"/>
+    </w:p>
+    <w:p>
+      <w:pPr>
+        <w:spacing w:line="276" w:lineRule="auto"/>
+        <w:ind w:firstLine="420"/>
+        <w:rPr>
+          <w:rFonts w:eastAsiaTheme="minorHAnsi"/>
+          <w:sz w:val="22"/>
+        </w:rPr>
+      </w:pPr>
+      <w:r>
+        <w:rPr>
+          <w:rFonts w:eastAsiaTheme="minorHAnsi" w:hint="eastAsia"/>
+          <w:sz w:val="22"/>
+        </w:rPr>
+        <w:t>但是</w:t>
+      </w:r>
+      <w:bookmarkStart w:id="23" w:name="_GoBack"/>
+      <w:bookmarkEnd w:id="23"/>
+    </w:p>
+    <w:p>
+      <w:pPr>
+        <w:pStyle w:val="2"/>
+        <w:spacing w:line="276" w:lineRule="auto"/>
+        <w:rPr>
+          <w:rFonts w:asciiTheme="minorHAnsi" w:eastAsiaTheme="minorHAnsi" w:hAnsiTheme="minorHAnsi"/>
+          <w:sz w:val="32"/>
+        </w:rPr>
+      </w:pPr>
+      <w:bookmarkStart w:id="24" w:name="_Toc6159585"/>
+      <w:r>
+        <w:rPr>
+          <w:rFonts w:asciiTheme="minorHAnsi" w:eastAsiaTheme="minorHAnsi" w:hAnsiTheme="minorHAnsi"/>
+          <w:sz w:val="32"/>
+        </w:rPr>
         <w:lastRenderedPageBreak/>
-        <w:t>4</w:t>
-      </w:r>
-      <w:r>
-        <w:rPr>
-          <w:rFonts w:asciiTheme="minorHAnsi" w:eastAsiaTheme="minorHAnsi" w:hAnsiTheme="minorHAnsi"/>
-          <w:sz w:val="32"/>
-        </w:rPr>
-        <w:t>.2</w:t>
+        <w:t>5.2</w:t>
       </w:r>
       <w:r>
         <w:rPr>
           <w:rFonts w:asciiTheme="minorHAnsi" w:eastAsiaTheme="minorHAnsi" w:hAnsiTheme="minorHAnsi" w:hint="eastAsia"/>
           <w:sz w:val="32"/>
         </w:rPr>
-        <w:t>关键开发技术</w:t>
-      </w:r>
-      <w:bookmarkEnd w:id="16"/>
-    </w:p>
-    <w:p>
-      <w:pPr>
-        <w:pStyle w:val="2"/>
-        <w:spacing w:line="240" w:lineRule="auto"/>
-        <w:rPr>
-          <w:rFonts w:asciiTheme="minorHAnsi" w:eastAsiaTheme="minorHAnsi" w:hAnsiTheme="minorHAnsi"/>
-          <w:sz w:val="32"/>
-        </w:rPr>
-      </w:pPr>
-      <w:bookmarkStart w:id="17" w:name="_Toc6159578"/>
-      <w:r>
-        <w:rPr>
-          <w:rFonts w:asciiTheme="minorHAnsi" w:eastAsiaTheme="minorHAnsi" w:hAnsiTheme="minorHAnsi" w:hint="eastAsia"/>
-          <w:sz w:val="32"/>
-        </w:rPr>
-        <w:t>4</w:t>
-      </w:r>
-      <w:r>
-        <w:rPr>
-          <w:rFonts w:asciiTheme="minorHAnsi" w:eastAsiaTheme="minorHAnsi" w:hAnsiTheme="minorHAnsi"/>
-          <w:sz w:val="32"/>
-        </w:rPr>
-        <w:t>.3</w:t>
-      </w:r>
-      <w:r>
-        <w:rPr>
-          <w:rFonts w:asciiTheme="minorHAnsi" w:eastAsiaTheme="minorHAnsi" w:hAnsiTheme="minorHAnsi" w:hint="eastAsia"/>
-          <w:sz w:val="32"/>
-        </w:rPr>
-        <w:t>开发环境搭建</w:t>
-      </w:r>
-      <w:bookmarkEnd w:id="17"/>
-    </w:p>
-    <w:p>
-      <w:pPr>
-        <w:pStyle w:val="2"/>
-        <w:spacing w:line="240" w:lineRule="auto"/>
-        <w:rPr>
-          <w:rFonts w:asciiTheme="minorHAnsi" w:eastAsiaTheme="minorHAnsi" w:hAnsiTheme="minorHAnsi"/>
-          <w:sz w:val="32"/>
-        </w:rPr>
-      </w:pPr>
-      <w:bookmarkStart w:id="18" w:name="_Toc6159579"/>
-      <w:r>
-        <w:rPr>
-          <w:rFonts w:asciiTheme="minorHAnsi" w:eastAsiaTheme="minorHAnsi" w:hAnsiTheme="minorHAnsi" w:hint="eastAsia"/>
-          <w:sz w:val="32"/>
-        </w:rPr>
-        <w:t>4</w:t>
-      </w:r>
-      <w:r>
-        <w:rPr>
-          <w:rFonts w:asciiTheme="minorHAnsi" w:eastAsiaTheme="minorHAnsi" w:hAnsiTheme="minorHAnsi"/>
-          <w:sz w:val="32"/>
-        </w:rPr>
-        <w:t>.4</w:t>
-      </w:r>
-      <w:r>
-        <w:rPr>
-          <w:rFonts w:asciiTheme="minorHAnsi" w:eastAsiaTheme="minorHAnsi" w:hAnsiTheme="minorHAnsi" w:hint="eastAsia"/>
-          <w:sz w:val="32"/>
-        </w:rPr>
-        <w:t>数据库设计</w:t>
-      </w:r>
-      <w:bookmarkEnd w:id="18"/>
-    </w:p>
-    <w:p>
-      <w:pPr>
-        <w:pStyle w:val="2"/>
-        <w:spacing w:line="240" w:lineRule="auto"/>
-        <w:rPr>
-          <w:rFonts w:asciiTheme="minorHAnsi" w:eastAsiaTheme="minorHAnsi" w:hAnsiTheme="minorHAnsi"/>
-          <w:sz w:val="32"/>
-        </w:rPr>
-      </w:pPr>
-      <w:bookmarkStart w:id="19" w:name="_Toc6159580"/>
-      <w:r>
-        <w:rPr>
-          <w:rFonts w:asciiTheme="minorHAnsi" w:eastAsiaTheme="minorHAnsi" w:hAnsiTheme="minorHAnsi" w:hint="eastAsia"/>
-          <w:sz w:val="32"/>
-        </w:rPr>
-        <w:t>4</w:t>
-      </w:r>
-      <w:r>
-        <w:rPr>
-          <w:rFonts w:asciiTheme="minorHAnsi" w:eastAsiaTheme="minorHAnsi" w:hAnsiTheme="minorHAnsi"/>
-          <w:sz w:val="32"/>
-        </w:rPr>
-        <w:t>.5</w:t>
-      </w:r>
-      <w:r>
-        <w:rPr>
-          <w:rFonts w:asciiTheme="minorHAnsi" w:eastAsiaTheme="minorHAnsi" w:hAnsiTheme="minorHAnsi" w:hint="eastAsia"/>
-          <w:sz w:val="32"/>
-        </w:rPr>
-        <w:t>服务器设计</w:t>
-      </w:r>
-      <w:bookmarkEnd w:id="19"/>
-    </w:p>
-    <w:p>
-      <w:pPr>
-        <w:pStyle w:val="2"/>
-        <w:spacing w:line="240" w:lineRule="auto"/>
-        <w:rPr>
-          <w:rFonts w:asciiTheme="minorHAnsi" w:eastAsiaTheme="minorHAnsi" w:hAnsiTheme="minorHAnsi"/>
-          <w:sz w:val="32"/>
-        </w:rPr>
-      </w:pPr>
-      <w:bookmarkStart w:id="20" w:name="_Toc6159581"/>
-      <w:r>
-        <w:rPr>
-          <w:rFonts w:asciiTheme="minorHAnsi" w:eastAsiaTheme="minorHAnsi" w:hAnsiTheme="minorHAnsi" w:hint="eastAsia"/>
-          <w:sz w:val="32"/>
-        </w:rPr>
-        <w:t>4</w:t>
-      </w:r>
-      <w:r>
-        <w:rPr>
-          <w:rFonts w:asciiTheme="minorHAnsi" w:eastAsiaTheme="minorHAnsi" w:hAnsiTheme="minorHAnsi"/>
-          <w:sz w:val="32"/>
-        </w:rPr>
-        <w:t>.6</w:t>
-      </w:r>
-      <w:r>
-        <w:rPr>
-          <w:rFonts w:asciiTheme="minorHAnsi" w:eastAsiaTheme="minorHAnsi" w:hAnsiTheme="minorHAnsi" w:hint="eastAsia"/>
-          <w:sz w:val="32"/>
-        </w:rPr>
-        <w:t>测试</w:t>
-      </w:r>
-      <w:bookmarkEnd w:id="20"/>
-    </w:p>
-    <w:p>
-      <w:pPr>
-        <w:pStyle w:val="2"/>
-        <w:spacing w:line="240" w:lineRule="auto"/>
-        <w:rPr>
-          <w:rFonts w:asciiTheme="minorHAnsi" w:eastAsiaTheme="minorHAnsi" w:hAnsiTheme="minorHAnsi"/>
-          <w:sz w:val="32"/>
-        </w:rPr>
-      </w:pPr>
-      <w:bookmarkStart w:id="21" w:name="_Toc6159582"/>
-      <w:r>
-        <w:rPr>
-          <w:rFonts w:asciiTheme="minorHAnsi" w:eastAsiaTheme="minorHAnsi" w:hAnsiTheme="minorHAnsi" w:hint="eastAsia"/>
-          <w:sz w:val="32"/>
-        </w:rPr>
-        <w:t>4</w:t>
-      </w:r>
-      <w:r>
-        <w:rPr>
-          <w:rFonts w:asciiTheme="minorHAnsi" w:eastAsiaTheme="minorHAnsi" w:hAnsiTheme="minorHAnsi"/>
-          <w:sz w:val="32"/>
-        </w:rPr>
-        <w:t>.7</w:t>
-      </w:r>
-      <w:r>
-        <w:rPr>
-          <w:rFonts w:asciiTheme="minorHAnsi" w:eastAsiaTheme="minorHAnsi" w:hAnsiTheme="minorHAnsi" w:hint="eastAsia"/>
-          <w:sz w:val="32"/>
-        </w:rPr>
-        <w:t>扩展性</w:t>
-      </w:r>
-      <w:bookmarkEnd w:id="21"/>
-    </w:p>
-    <w:p>
-      <w:pPr>
-        <w:pStyle w:val="1"/>
-        <w:spacing w:line="240" w:lineRule="auto"/>
-        <w:rPr>
-          <w:rFonts w:eastAsiaTheme="minorHAnsi"/>
-          <w:sz w:val="40"/>
-        </w:rPr>
-      </w:pPr>
-      <w:bookmarkStart w:id="22" w:name="_Toc6159583"/>
-      <w:r>
-        <w:rPr>
-          <w:rFonts w:eastAsiaTheme="minorHAnsi" w:hint="eastAsia"/>
-          <w:sz w:val="40"/>
-        </w:rPr>
-        <w:t>第五章 成本模型及可行性分析</w:t>
-      </w:r>
-      <w:bookmarkEnd w:id="22"/>
-    </w:p>
-    <w:p>
-      <w:pPr>
-        <w:pStyle w:val="2"/>
-        <w:spacing w:line="240" w:lineRule="auto"/>
-        <w:rPr>
-          <w:rFonts w:asciiTheme="minorHAnsi" w:eastAsiaTheme="minorHAnsi" w:hAnsiTheme="minorHAnsi"/>
-          <w:sz w:val="32"/>
-        </w:rPr>
-      </w:pPr>
-      <w:bookmarkStart w:id="23" w:name="_Toc6159584"/>
-      <w:r>
-        <w:rPr>
-          <w:rFonts w:asciiTheme="minorHAnsi" w:eastAsiaTheme="minorHAnsi" w:hAnsiTheme="minorHAnsi" w:hint="eastAsia"/>
-          <w:sz w:val="32"/>
-        </w:rPr>
-        <w:t>5</w:t>
-      </w:r>
-      <w:r>
-        <w:rPr>
-          <w:rFonts w:asciiTheme="minorHAnsi" w:eastAsiaTheme="minorHAnsi" w:hAnsiTheme="minorHAnsi"/>
-          <w:sz w:val="32"/>
-        </w:rPr>
-        <w:t>.1</w:t>
-      </w:r>
-      <w:r>
-        <w:rPr>
-          <w:rFonts w:asciiTheme="minorHAnsi" w:eastAsiaTheme="minorHAnsi" w:hAnsiTheme="minorHAnsi" w:hint="eastAsia"/>
-          <w:sz w:val="32"/>
-        </w:rPr>
-        <w:t>成本模型</w:t>
-      </w:r>
-      <w:bookmarkEnd w:id="23"/>
-    </w:p>
-    <w:p>
-      <w:pPr>
-        <w:spacing w:line="240" w:lineRule="auto"/>
-        <w:ind w:firstLine="420"/>
-        <w:rPr>
-          <w:rFonts w:eastAsiaTheme="minorHAnsi"/>
-          <w:sz w:val="22"/>
-        </w:rPr>
-      </w:pPr>
-      <w:r>
-        <w:rPr>
-          <w:rFonts w:eastAsiaTheme="minorHAnsi" w:hint="eastAsia"/>
-          <w:sz w:val="22"/>
-        </w:rPr>
-        <w:t>打啊</w:t>
-      </w:r>
-    </w:p>
-    <w:p>
-      <w:pPr>
-        <w:pStyle w:val="2"/>
-        <w:spacing w:line="240" w:lineRule="auto"/>
-        <w:rPr>
-          <w:rFonts w:asciiTheme="minorHAnsi" w:eastAsiaTheme="minorHAnsi" w:hAnsiTheme="minorHAnsi"/>
-          <w:sz w:val="32"/>
-        </w:rPr>
-      </w:pPr>
-      <w:bookmarkStart w:id="24" w:name="_Toc6159585"/>
-      <w:r>
-        <w:rPr>
-          <w:rFonts w:asciiTheme="minorHAnsi" w:eastAsiaTheme="minorHAnsi" w:hAnsiTheme="minorHAnsi"/>
-          <w:sz w:val="32"/>
-        </w:rPr>
-        <w:t>5.2</w:t>
-      </w:r>
-      <w:r>
-        <w:rPr>
-          <w:rFonts w:asciiTheme="minorHAnsi" w:eastAsiaTheme="minorHAnsi" w:hAnsiTheme="minorHAnsi" w:hint="eastAsia"/>
-          <w:sz w:val="32"/>
-        </w:rPr>
         <w:t>可行性分析</w:t>
       </w:r>
       <w:bookmarkEnd w:id="24"/>
@@ -3861,7 +4128,7 @@
     <w:p>
       <w:pPr>
         <w:pStyle w:val="3"/>
-        <w:spacing w:line="240" w:lineRule="auto"/>
+        <w:spacing w:line="276" w:lineRule="auto"/>
         <w:rPr>
           <w:rFonts w:eastAsiaTheme="minorHAnsi"/>
           <w:sz w:val="28"/>
@@ -3906,7 +4173,7 @@
     <w:p>
       <w:pPr>
         <w:pStyle w:val="4"/>
-        <w:spacing w:line="240" w:lineRule="auto"/>
+        <w:spacing w:line="276" w:lineRule="auto"/>
         <w:rPr>
           <w:rFonts w:asciiTheme="minorHAnsi" w:eastAsiaTheme="minorHAnsi" w:hAnsiTheme="minorHAnsi"/>
           <w:sz w:val="24"/>
@@ -3971,7 +4238,7 @@
     </w:p>
     <w:p>
       <w:pPr>
-        <w:spacing w:line="240" w:lineRule="auto"/>
+        <w:spacing w:line="276" w:lineRule="auto"/>
         <w:rPr>
           <w:rFonts w:eastAsiaTheme="minorHAnsi"/>
           <w:sz w:val="22"/>
@@ -4017,20 +4284,34 @@
           <w:rFonts w:eastAsiaTheme="minorHAnsi" w:hint="eastAsia"/>
           <w:sz w:val="22"/>
         </w:rPr>
-        <w:t>xxx</w:t>
-      </w:r>
-      <w:r>
-        <w:rPr>
-          <w:rFonts w:eastAsiaTheme="minorHAnsi"/>
-          <w:sz w:val="22"/>
-        </w:rPr>
-        <w:t xml:space="preserve"> </w:t>
+        <w:t>命名实体识别、情感分析、关键词提取、文本摘要、投诉分类</w:t>
+      </w:r>
+      <w:r>
+        <w:rPr>
+          <w:rFonts w:eastAsiaTheme="minorHAnsi" w:hint="eastAsia"/>
+          <w:sz w:val="22"/>
+        </w:rPr>
+        <w:t>等处理，另外可以将信息分为投诉、询问、无效信息</w:t>
+      </w:r>
+      <w:r>
+        <w:rPr>
+          <w:rFonts w:eastAsiaTheme="minorHAnsi" w:hint="eastAsia"/>
+          <w:sz w:val="22"/>
+        </w:rPr>
+        <w:t>，</w:t>
+      </w:r>
+      <w:r>
+        <w:rPr>
+          <w:rFonts w:eastAsiaTheme="minorHAnsi" w:hint="eastAsia"/>
+          <w:sz w:val="22"/>
+        </w:rPr>
+        <w:t>效果较好。</w:t>
       </w:r>
     </w:p>
     <w:p>
       <w:pPr>
         <w:pStyle w:val="4"/>
-        <w:spacing w:line="240" w:lineRule="auto"/>
+        <w:spacing w:line="276" w:lineRule="auto"/>
         <w:rPr>
           <w:rFonts w:asciiTheme="minorHAnsi" w:eastAsiaTheme="minorHAnsi" w:hAnsiTheme="minorHAnsi"/>
           <w:sz w:val="24"/>
@@ -4102,7 +4383,7 @@
     </w:p>
     <w:p>
       <w:pPr>
-        <w:spacing w:line="240" w:lineRule="auto"/>
+        <w:spacing w:line="276" w:lineRule="auto"/>
         <w:rPr>
           <w:rFonts w:eastAsiaTheme="minorHAnsi"/>
           <w:sz w:val="22"/>
@@ -4136,19 +4417,187 @@
         </w:rPr>
         <w:t>人工智能技术发展极快，我们采用了</w:t>
       </w:r>
-      <w:r>
-        <w:rPr>
-          <w:rFonts w:eastAsiaTheme="minorHAnsi" w:hint="eastAsia"/>
-          <w:sz w:val="22"/>
-        </w:rPr>
-        <w:t>xxx</w:t>
-      </w:r>
-      <w:r>
-        <w:rPr>
-          <w:rFonts w:eastAsiaTheme="minorHAnsi" w:hint="eastAsia"/>
-          <w:sz w:val="22"/>
-        </w:rPr>
-        <w:t>等核心技术</w:t>
+      <w:proofErr w:type="spellStart"/>
+      <w:r>
+        <w:rPr>
+          <w:rFonts w:eastAsiaTheme="minorHAnsi" w:hint="eastAsia"/>
+          <w:sz w:val="22"/>
+        </w:rPr>
+        <w:t>scrapy</w:t>
+      </w:r>
+      <w:proofErr w:type="spellEnd"/>
+      <w:r>
+        <w:rPr>
+          <w:rFonts w:eastAsiaTheme="minorHAnsi" w:hint="eastAsia"/>
+          <w:sz w:val="22"/>
+        </w:rPr>
+        <w:t>爬虫、</w:t>
+      </w:r>
+      <w:proofErr w:type="spellStart"/>
+      <w:r>
+        <w:rPr>
+          <w:rFonts w:eastAsiaTheme="minorHAnsi" w:hint="eastAsia"/>
+          <w:sz w:val="22"/>
+        </w:rPr>
+        <w:t>redis</w:t>
+      </w:r>
+      <w:proofErr w:type="spellEnd"/>
+      <w:proofErr w:type="gramStart"/>
+      <w:r>
+        <w:rPr>
+          <w:rFonts w:eastAsiaTheme="minorHAnsi" w:hint="eastAsia"/>
+          <w:sz w:val="22"/>
+        </w:rPr>
+        <w:t>增量式去重</w:t>
+      </w:r>
+      <w:proofErr w:type="gramEnd"/>
+      <w:r>
+        <w:rPr>
+          <w:rFonts w:eastAsiaTheme="minorHAnsi" w:hint="eastAsia"/>
+          <w:sz w:val="22"/>
+        </w:rPr>
+        <w:t>+不间断爬取、</w:t>
+      </w:r>
+      <w:proofErr w:type="spellStart"/>
+      <w:r>
+        <w:rPr>
+          <w:rFonts w:eastAsiaTheme="minorHAnsi" w:hint="eastAsia"/>
+          <w:sz w:val="22"/>
+        </w:rPr>
+        <w:t>BiL</w:t>
+      </w:r>
+      <w:r>
+        <w:rPr>
+          <w:rFonts w:eastAsiaTheme="minorHAnsi"/>
+          <w:sz w:val="22"/>
+        </w:rPr>
+        <w:t>STM+</w:t>
+      </w:r>
+      <w:r>
+        <w:rPr>
+          <w:rFonts w:eastAsiaTheme="minorHAnsi" w:hint="eastAsia"/>
+          <w:sz w:val="22"/>
+        </w:rPr>
+        <w:t>crf</w:t>
+      </w:r>
+      <w:proofErr w:type="spellEnd"/>
+      <w:r>
+        <w:rPr>
+          <w:rFonts w:eastAsiaTheme="minorHAnsi" w:hint="eastAsia"/>
+          <w:sz w:val="22"/>
+        </w:rPr>
+        <w:t>、</w:t>
+      </w:r>
+      <w:proofErr w:type="spellStart"/>
+      <w:r>
+        <w:rPr>
+          <w:rFonts w:eastAsiaTheme="minorHAnsi" w:hint="eastAsia"/>
+          <w:sz w:val="22"/>
+        </w:rPr>
+        <w:t>lstm</w:t>
+      </w:r>
+      <w:proofErr w:type="spellEnd"/>
+      <w:r>
+        <w:rPr>
+          <w:rFonts w:eastAsiaTheme="minorHAnsi" w:hint="eastAsia"/>
+          <w:sz w:val="22"/>
+        </w:rPr>
+        <w:t>、Text</w:t>
+      </w:r>
+      <w:r>
+        <w:rPr>
+          <w:rFonts w:eastAsiaTheme="minorHAnsi"/>
+          <w:sz w:val="22"/>
+        </w:rPr>
+        <w:t>R</w:t>
+      </w:r>
+      <w:r>
+        <w:rPr>
+          <w:rFonts w:eastAsiaTheme="minorHAnsi" w:hint="eastAsia"/>
+          <w:sz w:val="22"/>
+        </w:rPr>
+        <w:t>ank+</w:t>
+      </w:r>
+      <w:r>
+        <w:rPr>
+          <w:rFonts w:eastAsiaTheme="minorHAnsi"/>
+          <w:sz w:val="22"/>
+        </w:rPr>
+        <w:t>W</w:t>
+      </w:r>
+      <w:r>
+        <w:rPr>
+          <w:rFonts w:eastAsiaTheme="minorHAnsi" w:hint="eastAsia"/>
+          <w:sz w:val="22"/>
+        </w:rPr>
+        <w:t>ord</w:t>
+      </w:r>
+      <w:r>
+        <w:rPr>
+          <w:rFonts w:eastAsiaTheme="minorHAnsi"/>
+          <w:sz w:val="22"/>
+        </w:rPr>
+        <w:t>2V</w:t>
+      </w:r>
+      <w:r>
+        <w:rPr>
+          <w:rFonts w:eastAsiaTheme="minorHAnsi" w:hint="eastAsia"/>
+          <w:sz w:val="22"/>
+        </w:rPr>
+        <w:t>ec、</w:t>
+      </w:r>
+      <w:proofErr w:type="spellStart"/>
+      <w:r>
+        <w:rPr>
+          <w:rFonts w:eastAsiaTheme="minorHAnsi" w:hint="eastAsia"/>
+          <w:sz w:val="22"/>
+        </w:rPr>
+        <w:t>Text</w:t>
+      </w:r>
+      <w:r>
+        <w:rPr>
+          <w:rFonts w:eastAsiaTheme="minorHAnsi"/>
+          <w:sz w:val="22"/>
+        </w:rPr>
+        <w:t>CNN</w:t>
+      </w:r>
+      <w:proofErr w:type="spellEnd"/>
+      <w:r>
+        <w:rPr>
+          <w:rFonts w:eastAsiaTheme="minorHAnsi" w:hint="eastAsia"/>
+          <w:sz w:val="22"/>
+        </w:rPr>
+        <w:t>、</w:t>
+      </w:r>
+      <w:proofErr w:type="spellStart"/>
+      <w:r>
+        <w:rPr>
+          <w:rFonts w:eastAsiaTheme="minorHAnsi" w:hint="eastAsia"/>
+          <w:sz w:val="22"/>
+        </w:rPr>
+        <w:t>canopy+kmeans</w:t>
+      </w:r>
+      <w:proofErr w:type="spellEnd"/>
+      <w:r>
+        <w:rPr>
+          <w:rFonts w:eastAsiaTheme="minorHAnsi" w:hint="eastAsia"/>
+          <w:sz w:val="22"/>
+        </w:rPr>
+        <w:t>等</w:t>
+      </w:r>
+      <w:r>
+        <w:rPr>
+          <w:rFonts w:eastAsiaTheme="minorHAnsi" w:hint="eastAsia"/>
+          <w:sz w:val="22"/>
+        </w:rPr>
+        <w:t>等</w:t>
+      </w:r>
+      <w:r>
+        <w:rPr>
+          <w:rFonts w:eastAsiaTheme="minorHAnsi" w:hint="eastAsia"/>
+          <w:sz w:val="22"/>
+        </w:rPr>
+        <w:t>核心技术</w:t>
       </w:r>
       <w:r>
         <w:rPr>
@@ -4182,7 +4631,7 @@
     <w:p>
       <w:pPr>
         <w:pStyle w:val="4"/>
-        <w:spacing w:line="240" w:lineRule="auto"/>
+        <w:spacing w:line="276" w:lineRule="auto"/>
         <w:rPr>
           <w:rFonts w:asciiTheme="minorHAnsi" w:eastAsiaTheme="minorHAnsi" w:hAnsiTheme="minorHAnsi"/>
           <w:sz w:val="24"/>
@@ -4240,7 +4689,7 @@
     </w:p>
     <w:p>
       <w:pPr>
-        <w:spacing w:line="240" w:lineRule="auto"/>
+        <w:spacing w:line="276" w:lineRule="auto"/>
         <w:rPr>
           <w:rFonts w:eastAsiaTheme="minorHAnsi"/>
           <w:sz w:val="22"/>
@@ -4294,15 +4743,7 @@
           <w:rFonts w:eastAsiaTheme="minorHAnsi"/>
           <w:sz w:val="22"/>
         </w:rPr>
-        <w:t>设计人员（包括数据库的设计以及后台的数据管理），1名算法</w:t>
-      </w:r>
-      <w:r>
-        <w:rPr>
-          <w:rFonts w:eastAsiaTheme="minorHAnsi"/>
-          <w:sz w:val="22"/>
-        </w:rPr>
-        <w:lastRenderedPageBreak/>
-        <w:t>人员（进行</w:t>
+        <w:t>设计人员（包括数据库的设计以及后台的数据管理），1名算法人员（进行</w:t>
       </w:r>
       <w:r>
         <w:rPr>
@@ -4364,7 +4805,7 @@
     <w:p>
       <w:pPr>
         <w:pStyle w:val="3"/>
-        <w:spacing w:line="240" w:lineRule="auto"/>
+        <w:spacing w:line="276" w:lineRule="auto"/>
         <w:rPr>
           <w:rFonts w:eastAsiaTheme="minorHAnsi"/>
           <w:sz w:val="28"/>
@@ -4416,7 +4857,7 @@
     <w:p>
       <w:pPr>
         <w:pStyle w:val="4"/>
-        <w:spacing w:line="240" w:lineRule="auto"/>
+        <w:spacing w:line="276" w:lineRule="auto"/>
         <w:rPr>
           <w:rFonts w:asciiTheme="minorHAnsi" w:eastAsiaTheme="minorHAnsi" w:hAnsiTheme="minorHAnsi"/>
           <w:sz w:val="24"/>
@@ -4481,7 +4922,7 @@
     </w:p>
     <w:p>
       <w:pPr>
-        <w:spacing w:line="240" w:lineRule="auto"/>
+        <w:spacing w:line="276" w:lineRule="auto"/>
         <w:ind w:firstLine="420"/>
         <w:rPr>
           <w:rFonts w:eastAsiaTheme="minorHAnsi"/>
@@ -4583,7 +5024,7 @@
     <w:p>
       <w:pPr>
         <w:pStyle w:val="4"/>
-        <w:spacing w:line="240" w:lineRule="auto"/>
+        <w:spacing w:line="276" w:lineRule="auto"/>
         <w:rPr>
           <w:rFonts w:asciiTheme="minorHAnsi" w:eastAsiaTheme="minorHAnsi" w:hAnsiTheme="minorHAnsi"/>
           <w:sz w:val="24"/>
@@ -4594,6 +5035,7 @@
           <w:rFonts w:asciiTheme="minorHAnsi" w:eastAsiaTheme="minorHAnsi" w:hAnsiTheme="minorHAnsi" w:hint="eastAsia"/>
           <w:sz w:val="24"/>
         </w:rPr>
+        <w:lastRenderedPageBreak/>
         <w:t>5.</w:t>
       </w:r>
       <w:r>
@@ -4655,7 +5097,7 @@
     </w:p>
     <w:p>
       <w:pPr>
-        <w:spacing w:line="240" w:lineRule="auto"/>
+        <w:spacing w:line="276" w:lineRule="auto"/>
         <w:rPr>
           <w:rFonts w:eastAsiaTheme="minorHAnsi"/>
           <w:sz w:val="22"/>
@@ -4846,7 +5288,7 @@
     </w:p>
     <w:p>
       <w:pPr>
-        <w:spacing w:line="240" w:lineRule="auto"/>
+        <w:spacing w:line="276" w:lineRule="auto"/>
         <w:rPr>
           <w:rFonts w:eastAsiaTheme="minorHAnsi"/>
           <w:sz w:val="22"/>
@@ -4905,7 +5347,7 @@
     <w:p>
       <w:pPr>
         <w:pStyle w:val="3"/>
-        <w:spacing w:line="240" w:lineRule="auto"/>
+        <w:spacing w:line="276" w:lineRule="auto"/>
         <w:rPr>
           <w:rFonts w:eastAsiaTheme="minorHAnsi"/>
           <w:sz w:val="28"/>
@@ -4957,7 +5399,7 @@
     <w:p>
       <w:pPr>
         <w:pStyle w:val="4"/>
-        <w:spacing w:line="240" w:lineRule="auto"/>
+        <w:spacing w:line="276" w:lineRule="auto"/>
         <w:rPr>
           <w:rFonts w:asciiTheme="minorHAnsi" w:eastAsiaTheme="minorHAnsi" w:hAnsiTheme="minorHAnsi"/>
           <w:sz w:val="24"/>
@@ -5015,7 +5457,7 @@
     </w:p>
     <w:p>
       <w:pPr>
-        <w:spacing w:line="240" w:lineRule="auto"/>
+        <w:spacing w:line="276" w:lineRule="auto"/>
         <w:rPr>
           <w:rFonts w:eastAsiaTheme="minorHAnsi"/>
           <w:sz w:val="22"/>
@@ -5039,7 +5481,7 @@
     <w:p>
       <w:pPr>
         <w:pStyle w:val="4"/>
-        <w:spacing w:line="240" w:lineRule="auto"/>
+        <w:spacing w:line="276" w:lineRule="auto"/>
         <w:rPr>
           <w:rFonts w:asciiTheme="minorHAnsi" w:eastAsiaTheme="minorHAnsi" w:hAnsiTheme="minorHAnsi"/>
           <w:sz w:val="24"/>
@@ -5104,7 +5546,7 @@
     </w:p>
     <w:p>
       <w:pPr>
-        <w:spacing w:before="120" w:after="120" w:line="240" w:lineRule="auto"/>
+        <w:spacing w:before="120" w:after="120" w:line="276" w:lineRule="auto"/>
         <w:ind w:firstLine="480"/>
         <w:rPr>
           <w:rFonts w:eastAsiaTheme="minorHAnsi"/>
@@ -5129,29 +5571,48 @@
     </w:p>
     <w:p>
       <w:pPr>
-        <w:spacing w:before="120" w:after="120" w:line="240" w:lineRule="auto"/>
+        <w:spacing w:before="120" w:after="120" w:line="276" w:lineRule="auto"/>
         <w:ind w:firstLine="480"/>
         <w:rPr>
-          <w:rFonts w:eastAsiaTheme="minorHAnsi"/>
-          <w:sz w:val="22"/>
-        </w:rPr>
-      </w:pPr>
-      <w:r>
-        <w:rPr>
-          <w:rFonts w:eastAsiaTheme="minorHAnsi" w:hint="eastAsia"/>
-          <w:sz w:val="22"/>
-        </w:rPr>
-        <w:t>本系统可以更好地辅助投诉处理工作人员和相关行政部门，也能从宏观角度、以可视化的数据来提供投诉信息的各种整体状况。</w:t>
-      </w:r>
-    </w:p>
-    <w:p>
-      <w:pPr>
-        <w:spacing w:line="240" w:lineRule="auto"/>
-        <w:rPr>
-          <w:rFonts w:eastAsiaTheme="minorHAnsi"/>
-          <w:sz w:val="22"/>
-        </w:rPr>
-      </w:pPr>
+          <w:rFonts w:eastAsiaTheme="minorHAnsi" w:hint="eastAsia"/>
+          <w:sz w:val="22"/>
+        </w:rPr>
+      </w:pPr>
+      <w:r>
+        <w:rPr>
+          <w:rFonts w:eastAsiaTheme="minorHAnsi" w:hint="eastAsia"/>
+          <w:sz w:val="22"/>
+        </w:rPr>
+        <w:t>本系统可以更好地辅助投诉处理工作人员和相关行政部门，也能从宏观角度、以可视化的</w:t>
+      </w:r>
+      <w:r>
+        <w:rPr>
+          <w:rFonts w:eastAsiaTheme="minorHAnsi" w:hint="eastAsia"/>
+          <w:sz w:val="22"/>
+        </w:rPr>
+        <w:t>统计分析</w:t>
+      </w:r>
+      <w:r>
+        <w:rPr>
+          <w:rFonts w:eastAsiaTheme="minorHAnsi" w:hint="eastAsia"/>
+          <w:sz w:val="22"/>
+        </w:rPr>
+        <w:t>数据来提供投诉信息的各种状况</w:t>
+      </w:r>
+      <w:r>
+        <w:rPr>
+          <w:rFonts w:eastAsiaTheme="minorHAnsi" w:hint="eastAsia"/>
+          <w:sz w:val="22"/>
+        </w:rPr>
+        <w:t>和趋势</w:t>
+      </w:r>
+      <w:r>
+        <w:rPr>
+          <w:rFonts w:eastAsiaTheme="minorHAnsi" w:hint="eastAsia"/>
+          <w:sz w:val="22"/>
+        </w:rPr>
+        <w:t>。</w:t>
+      </w:r>
     </w:p>
     <w:sectPr>
       <w:pgSz w:w="11906" w:h="16838"/>
@@ -5961,6 +6422,7 @@
   <w:style w:type="character" w:default="1" w:styleId="a0">
     <w:name w:val="Default Paragraph Font"/>
     <w:uiPriority w:val="1"/>
+    <w:semiHidden/>
     <w:unhideWhenUsed/>
   </w:style>
   <w:style w:type="table" w:default="1" w:styleId="a1">
@@ -6495,7 +6957,7 @@
 </file>
 
 <file path=customXml/itemProps1.xml><?xml version="1.0" encoding="utf-8"?>
-<ds:datastoreItem xmlns:ds="http://schemas.openxmlformats.org/officeDocument/2006/customXml" ds:itemID="{9D4D18BA-5F32-4DDD-8D79-903D0E4D86E3}">
+<ds:datastoreItem xmlns:ds="http://schemas.openxmlformats.org/officeDocument/2006/customXml" ds:itemID="{F68DB5F5-E54A-4FC4-9CA3-E5BBD8193345}">
   <ds:schemaRefs>
     <ds:schemaRef ds:uri="http://schemas.openxmlformats.org/officeDocument/2006/bibliography"/>
   </ds:schemaRefs>

</xml_diff>